<commit_message>
Commit fix report - HieuNV
</commit_message>
<xml_diff>
--- a/Report/report_1_capstone_project.docx
+++ b/Report/report_1_capstone_project.docx
@@ -31,7 +31,6 @@
               </w:rPr>
             </w:pPr>
             <w:bookmarkStart w:id="0" w:name="_Hlk2078283"/>
-            <w:bookmarkStart w:id="1" w:name="_GoBack"/>
             <w:r>
               <w:rPr>
                 <w:rFonts w:ascii="Cambria" w:eastAsia="Cambria" w:hAnsi="Cambria" w:cs="Cambria"/>
@@ -222,7 +221,6 @@
                 <w:lang w:val="vi-VN"/>
               </w:rPr>
             </w:pPr>
-            <w:proofErr w:type="spellStart"/>
             <w:r>
               <w:rPr>
                 <w:rFonts w:ascii="Cambria" w:eastAsia="Cambria" w:hAnsi="Cambria" w:cs="Cambria"/>
@@ -232,105 +230,8 @@
                 <w:szCs w:val="44"/>
                 <w:lang w:val="vi-VN"/>
               </w:rPr>
-              <w:t>Face</w:t>
+              <w:t>Face Detection For Delivery Payment</w:t>
             </w:r>
-            <w:proofErr w:type="spellEnd"/>
-            <w:r>
-              <w:rPr>
-                <w:rFonts w:ascii="Cambria" w:eastAsia="Cambria" w:hAnsi="Cambria" w:cs="Cambria"/>
-                <w:b/>
-                <w:bCs/>
-                <w:sz w:val="44"/>
-                <w:szCs w:val="44"/>
-                <w:lang w:val="vi-VN"/>
-              </w:rPr>
-              <w:t xml:space="preserve"> </w:t>
-            </w:r>
-            <w:proofErr w:type="spellStart"/>
-            <w:r>
-              <w:rPr>
-                <w:rFonts w:ascii="Cambria" w:eastAsia="Cambria" w:hAnsi="Cambria" w:cs="Cambria"/>
-                <w:b/>
-                <w:bCs/>
-                <w:sz w:val="44"/>
-                <w:szCs w:val="44"/>
-                <w:lang w:val="vi-VN"/>
-              </w:rPr>
-              <w:t>Detection</w:t>
-            </w:r>
-            <w:proofErr w:type="spellEnd"/>
-            <w:r>
-              <w:rPr>
-                <w:rFonts w:ascii="Cambria" w:eastAsia="Cambria" w:hAnsi="Cambria" w:cs="Cambria"/>
-                <w:b/>
-                <w:bCs/>
-                <w:sz w:val="44"/>
-                <w:szCs w:val="44"/>
-                <w:lang w:val="vi-VN"/>
-              </w:rPr>
-              <w:t xml:space="preserve"> </w:t>
-            </w:r>
-            <w:proofErr w:type="spellStart"/>
-            <w:r>
-              <w:rPr>
-                <w:rFonts w:ascii="Cambria" w:eastAsia="Cambria" w:hAnsi="Cambria" w:cs="Cambria"/>
-                <w:b/>
-                <w:bCs/>
-                <w:sz w:val="44"/>
-                <w:szCs w:val="44"/>
-                <w:lang w:val="vi-VN"/>
-              </w:rPr>
-              <w:t>For</w:t>
-            </w:r>
-            <w:proofErr w:type="spellEnd"/>
-            <w:r>
-              <w:rPr>
-                <w:rFonts w:ascii="Cambria" w:eastAsia="Cambria" w:hAnsi="Cambria" w:cs="Cambria"/>
-                <w:b/>
-                <w:bCs/>
-                <w:sz w:val="44"/>
-                <w:szCs w:val="44"/>
-                <w:lang w:val="vi-VN"/>
-              </w:rPr>
-              <w:t xml:space="preserve"> </w:t>
-            </w:r>
-            <w:proofErr w:type="spellStart"/>
-            <w:r>
-              <w:rPr>
-                <w:rFonts w:ascii="Cambria" w:eastAsia="Cambria" w:hAnsi="Cambria" w:cs="Cambria"/>
-                <w:b/>
-                <w:bCs/>
-                <w:sz w:val="44"/>
-                <w:szCs w:val="44"/>
-                <w:lang w:val="vi-VN"/>
-              </w:rPr>
-              <w:t>Delivery</w:t>
-            </w:r>
-            <w:proofErr w:type="spellEnd"/>
-            <w:r>
-              <w:rPr>
-                <w:rFonts w:ascii="Cambria" w:eastAsia="Cambria" w:hAnsi="Cambria" w:cs="Cambria"/>
-                <w:b/>
-                <w:bCs/>
-                <w:sz w:val="44"/>
-                <w:szCs w:val="44"/>
-                <w:lang w:val="vi-VN"/>
-              </w:rPr>
-              <w:t xml:space="preserve"> </w:t>
-            </w:r>
-            <w:proofErr w:type="spellStart"/>
-            <w:r>
-              <w:rPr>
-                <w:rFonts w:ascii="Cambria" w:eastAsia="Cambria" w:hAnsi="Cambria" w:cs="Cambria"/>
-                <w:b/>
-                <w:bCs/>
-                <w:sz w:val="44"/>
-                <w:szCs w:val="44"/>
-                <w:lang w:val="vi-VN"/>
-              </w:rPr>
-              <w:t>Payment</w:t>
-            </w:r>
-            <w:proofErr w:type="spellEnd"/>
           </w:p>
           <w:p>
             <w:pPr>
@@ -484,19 +385,8 @@
                 <w:szCs w:val="26"/>
                 <w:lang w:val="vi-VN"/>
               </w:rPr>
-              <w:t xml:space="preserve"> Văn </w:t>
+              <w:t xml:space="preserve"> Văn Hiếu</w:t>
             </w:r>
-            <w:proofErr w:type="spellStart"/>
-            <w:r>
-              <w:rPr>
-                <w:rFonts w:ascii="Cambria" w:eastAsia="Cambria" w:hAnsi="Cambria" w:cs="Cambria"/>
-                <w:sz w:val="26"/>
-                <w:szCs w:val="26"/>
-                <w:lang w:val="vi-VN"/>
-              </w:rPr>
-              <w:t>Hiếu</w:t>
-            </w:r>
-            <w:proofErr w:type="spellEnd"/>
             <w:r>
               <w:rPr>
                 <w:rFonts w:ascii="Cambria" w:eastAsia="Cambria" w:hAnsi="Cambria" w:cs="Cambria"/>
@@ -692,27 +582,7 @@
                 <w:szCs w:val="26"/>
                 <w:lang w:val="vi-VN"/>
               </w:rPr>
-              <w:t xml:space="preserve"> </w:t>
-            </w:r>
-            <w:proofErr w:type="spellStart"/>
-            <w:r>
-              <w:rPr>
-                <w:rFonts w:ascii="Cambria" w:eastAsia="Cambria" w:hAnsi="Cambria" w:cs="Cambria"/>
-                <w:sz w:val="26"/>
-                <w:szCs w:val="26"/>
-                <w:lang w:val="vi-VN"/>
-              </w:rPr>
-              <w:t>Hữu</w:t>
-            </w:r>
-            <w:proofErr w:type="spellEnd"/>
-            <w:r>
-              <w:rPr>
-                <w:rFonts w:ascii="Cambria" w:eastAsia="Cambria" w:hAnsi="Cambria" w:cs="Cambria"/>
-                <w:sz w:val="26"/>
-                <w:szCs w:val="26"/>
-                <w:lang w:val="vi-VN"/>
-              </w:rPr>
-              <w:t xml:space="preserve"> Lâm</w:t>
+              <w:t xml:space="preserve"> Hữu Lâm</w:t>
             </w:r>
             <w:r>
               <w:rPr>
@@ -791,7 +661,6 @@
                 <w:lang w:val="vi-VN"/>
               </w:rPr>
             </w:pPr>
-            <w:proofErr w:type="spellStart"/>
             <w:r>
               <w:rPr>
                 <w:rFonts w:ascii="Cambria" w:eastAsia="Cambria" w:hAnsi="Cambria" w:cs="Cambria"/>
@@ -799,29 +668,8 @@
                 <w:szCs w:val="26"/>
                 <w:lang w:val="vi-VN"/>
               </w:rPr>
-              <w:t>Nguyễn</w:t>
+              <w:t>Nguyễn Huy Hùng</w:t>
             </w:r>
-            <w:proofErr w:type="spellEnd"/>
-            <w:r>
-              <w:rPr>
-                <w:rFonts w:ascii="Cambria" w:eastAsia="Cambria" w:hAnsi="Cambria" w:cs="Cambria"/>
-                <w:sz w:val="26"/>
-                <w:szCs w:val="26"/>
-                <w:lang w:val="vi-VN"/>
-              </w:rPr>
-              <w:t xml:space="preserve"> Huy </w:t>
-            </w:r>
-            <w:proofErr w:type="spellStart"/>
-            <w:r>
-              <w:rPr>
-                <w:rFonts w:ascii="Cambria" w:eastAsia="Cambria" w:hAnsi="Cambria" w:cs="Cambria"/>
-                <w:sz w:val="26"/>
-                <w:szCs w:val="26"/>
-                <w:lang w:val="vi-VN"/>
-              </w:rPr>
-              <w:t>Hùng</w:t>
-            </w:r>
-            <w:proofErr w:type="spellEnd"/>
           </w:p>
         </w:tc>
       </w:tr>
@@ -1080,9 +928,9 @@
     </w:p>
     <w:p>
       <w:pPr>
-        <w:pStyle w:val="u1"/>
-        <w:rPr>
-          <w:rStyle w:val="ThamchiuCcchu"/>
+        <w:pStyle w:val="Heading1"/>
+        <w:rPr>
+          <w:rStyle w:val="FootnoteReference"/>
           <w:rFonts w:ascii="Cambria" w:eastAsia="Cambria" w:hAnsi="Cambria" w:cs="Cambria"/>
         </w:rPr>
       </w:pPr>
@@ -1136,7 +984,7 @@
         </w:p>
         <w:p>
           <w:pPr>
-            <w:pStyle w:val="Mucluc2"/>
+            <w:pStyle w:val="TOC2"/>
             <w:ind w:left="216"/>
             <w:rPr>
               <w:lang w:val="vi-VN"/>
@@ -1162,7 +1010,7 @@
         </w:p>
         <w:p>
           <w:pPr>
-            <w:pStyle w:val="Mucluc2"/>
+            <w:pStyle w:val="TOC2"/>
             <w:ind w:left="216"/>
             <w:rPr>
               <w:lang w:val="vi-VN"/>
@@ -1224,7 +1072,7 @@
         </w:p>
         <w:p>
           <w:pPr>
-            <w:pStyle w:val="uMucluc"/>
+            <w:pStyle w:val="TOCHeading"/>
             <w:numPr>
               <w:ilvl w:val="0"/>
               <w:numId w:val="19"/>
@@ -1233,7 +1081,6 @@
               <w:rFonts w:ascii="Cambria" w:hAnsi="Cambria"/>
             </w:rPr>
           </w:pPr>
-          <w:proofErr w:type="spellStart"/>
           <w:r>
             <w:rPr>
               <w:rFonts w:ascii="Cambria" w:eastAsia="Cambria" w:hAnsi="Cambria" w:cs="Cambria"/>
@@ -1244,7 +1091,6 @@
             </w:rPr>
             <w:t>Introduction</w:t>
           </w:r>
-          <w:proofErr w:type="spellEnd"/>
           <w:r>
             <w:rPr>
               <w:rFonts w:ascii="Cambria" w:eastAsia="Cambria" w:hAnsi="Cambria" w:cs="Cambria"/>
@@ -1278,7 +1124,7 @@
         </w:p>
         <w:p>
           <w:pPr>
-            <w:pStyle w:val="oancuaDanhsach"/>
+            <w:pStyle w:val="ListParagraph"/>
             <w:numPr>
               <w:ilvl w:val="1"/>
               <w:numId w:val="19"/>
@@ -1315,7 +1161,7 @@
         </w:p>
         <w:p>
           <w:pPr>
-            <w:pStyle w:val="oancuaDanhsach"/>
+            <w:pStyle w:val="ListParagraph"/>
             <w:numPr>
               <w:ilvl w:val="1"/>
               <w:numId w:val="19"/>
@@ -1352,7 +1198,7 @@
         </w:p>
         <w:p>
           <w:pPr>
-            <w:pStyle w:val="oancuaDanhsach"/>
+            <w:pStyle w:val="ListParagraph"/>
             <w:numPr>
               <w:ilvl w:val="1"/>
               <w:numId w:val="19"/>
@@ -1396,7 +1242,7 @@
         </w:p>
         <w:p>
           <w:pPr>
-            <w:pStyle w:val="oancuaDanhsach"/>
+            <w:pStyle w:val="ListParagraph"/>
             <w:numPr>
               <w:ilvl w:val="1"/>
               <w:numId w:val="19"/>
@@ -1440,7 +1286,7 @@
         </w:p>
         <w:p>
           <w:pPr>
-            <w:pStyle w:val="oancuaDanhsach"/>
+            <w:pStyle w:val="ListParagraph"/>
             <w:numPr>
               <w:ilvl w:val="1"/>
               <w:numId w:val="19"/>
@@ -1484,7 +1330,7 @@
         </w:p>
         <w:p>
           <w:pPr>
-            <w:pStyle w:val="oancuaDanhsach"/>
+            <w:pStyle w:val="ListParagraph"/>
             <w:numPr>
               <w:ilvl w:val="1"/>
               <w:numId w:val="21"/>
@@ -1528,7 +1374,7 @@
         </w:p>
         <w:p>
           <w:pPr>
-            <w:pStyle w:val="oancuaDanhsach"/>
+            <w:pStyle w:val="ListParagraph"/>
             <w:numPr>
               <w:ilvl w:val="1"/>
               <w:numId w:val="21"/>
@@ -1572,7 +1418,7 @@
         </w:p>
         <w:p>
           <w:pPr>
-            <w:pStyle w:val="oancuaDanhsach"/>
+            <w:pStyle w:val="ListParagraph"/>
             <w:numPr>
               <w:ilvl w:val="1"/>
               <w:numId w:val="19"/>
@@ -1616,7 +1462,7 @@
         </w:p>
         <w:p>
           <w:pPr>
-            <w:pStyle w:val="oancuaDanhsach"/>
+            <w:pStyle w:val="ListParagraph"/>
             <w:numPr>
               <w:ilvl w:val="1"/>
               <w:numId w:val="19"/>
@@ -1743,15 +1589,7 @@
               <w:sz w:val="24"/>
               <w:szCs w:val="24"/>
             </w:rPr>
-            <w:t xml:space="preserve">Table </w:t>
-          </w:r>
-          <w:r>
-            <w:rPr>
-              <w:rFonts w:ascii="Cambria" w:eastAsia="Cambria" w:hAnsi="Cambria" w:cs="Cambria"/>
-              <w:sz w:val="24"/>
-              <w:szCs w:val="24"/>
-            </w:rPr>
-            <w:t xml:space="preserve">2: </w:t>
+            <w:t xml:space="preserve">Table 2: </w:t>
           </w:r>
           <w:r>
             <w:ptab w:relativeTo="margin" w:alignment="right" w:leader="dot"/>
@@ -1794,17 +1632,7 @@
               <w:sz w:val="40"/>
               <w:szCs w:val="40"/>
             </w:rPr>
-            <w:t xml:space="preserve">List of </w:t>
-          </w:r>
-          <w:r>
-            <w:rPr>
-              <w:rFonts w:ascii="Cambria" w:eastAsia="Cambria" w:hAnsi="Cambria" w:cs="Cambria"/>
-              <w:b/>
-              <w:bCs/>
-              <w:sz w:val="40"/>
-              <w:szCs w:val="40"/>
-            </w:rPr>
-            <w:t>Figures</w:t>
+            <w:t>List of Figures</w:t>
           </w:r>
         </w:p>
         <w:p>
@@ -1823,15 +1651,7 @@
               <w:sz w:val="24"/>
               <w:szCs w:val="24"/>
             </w:rPr>
-            <w:t>Figure</w:t>
-          </w:r>
-          <w:r>
-            <w:rPr>
-              <w:rFonts w:ascii="Cambria" w:eastAsia="Cambria" w:hAnsi="Cambria" w:cs="Cambria"/>
-              <w:sz w:val="24"/>
-              <w:szCs w:val="24"/>
-            </w:rPr>
-            <w:t xml:space="preserve"> 1: </w:t>
+            <w:t xml:space="preserve">Figure 1: </w:t>
           </w:r>
           <w:r>
             <w:ptab w:relativeTo="margin" w:alignment="right" w:leader="dot"/>
@@ -1849,7 +1669,7 @@
     </w:sdt>
     <w:p>
       <w:pPr>
-        <w:pStyle w:val="KhngDncch"/>
+        <w:pStyle w:val="NoSpacing"/>
       </w:pPr>
     </w:p>
     <w:p>
@@ -1903,7 +1723,7 @@
     </w:p>
     <w:tbl>
       <w:tblPr>
-        <w:tblStyle w:val="BangLi4-Nhnmanh3"/>
+        <w:tblStyle w:val="GridTable4-Accent3"/>
         <w:tblW w:w="0" w:type="auto"/>
         <w:tblLayout w:type="fixed"/>
         <w:tblLook w:val="04A0" w:firstRow="1" w:lastRow="0" w:firstColumn="1" w:lastColumn="0" w:noHBand="0" w:noVBand="1"/>
@@ -2000,7 +1820,6 @@
                 <w:lang w:val="vi-VN"/>
               </w:rPr>
             </w:pPr>
-            <w:proofErr w:type="spellStart"/>
             <w:r>
               <w:rPr>
                 <w:rFonts w:ascii="Cambria" w:eastAsia="Cambria" w:hAnsi="Cambria" w:cs="Cambria"/>
@@ -2008,89 +1827,8 @@
                 <w:szCs w:val="24"/>
                 <w:lang w:val="vi-VN"/>
               </w:rPr>
-              <w:t>Face</w:t>
+              <w:t>Face Detection For Delivery Payment</w:t>
             </w:r>
-            <w:proofErr w:type="spellEnd"/>
-            <w:r>
-              <w:rPr>
-                <w:rFonts w:ascii="Cambria" w:eastAsia="Cambria" w:hAnsi="Cambria" w:cs="Cambria"/>
-                <w:sz w:val="24"/>
-                <w:szCs w:val="24"/>
-                <w:lang w:val="vi-VN"/>
-              </w:rPr>
-              <w:t xml:space="preserve"> </w:t>
-            </w:r>
-            <w:proofErr w:type="spellStart"/>
-            <w:r>
-              <w:rPr>
-                <w:rFonts w:ascii="Cambria" w:eastAsia="Cambria" w:hAnsi="Cambria" w:cs="Cambria"/>
-                <w:sz w:val="24"/>
-                <w:szCs w:val="24"/>
-                <w:lang w:val="vi-VN"/>
-              </w:rPr>
-              <w:t>Detection</w:t>
-            </w:r>
-            <w:proofErr w:type="spellEnd"/>
-            <w:r>
-              <w:rPr>
-                <w:rFonts w:ascii="Cambria" w:eastAsia="Cambria" w:hAnsi="Cambria" w:cs="Cambria"/>
-                <w:sz w:val="24"/>
-                <w:szCs w:val="24"/>
-                <w:lang w:val="vi-VN"/>
-              </w:rPr>
-              <w:t xml:space="preserve"> </w:t>
-            </w:r>
-            <w:proofErr w:type="spellStart"/>
-            <w:r>
-              <w:rPr>
-                <w:rFonts w:ascii="Cambria" w:eastAsia="Cambria" w:hAnsi="Cambria" w:cs="Cambria"/>
-                <w:sz w:val="24"/>
-                <w:szCs w:val="24"/>
-                <w:lang w:val="vi-VN"/>
-              </w:rPr>
-              <w:t>For</w:t>
-            </w:r>
-            <w:proofErr w:type="spellEnd"/>
-            <w:r>
-              <w:rPr>
-                <w:rFonts w:ascii="Cambria" w:eastAsia="Cambria" w:hAnsi="Cambria" w:cs="Cambria"/>
-                <w:sz w:val="24"/>
-                <w:szCs w:val="24"/>
-                <w:lang w:val="vi-VN"/>
-              </w:rPr>
-              <w:t xml:space="preserve"> </w:t>
-            </w:r>
-            <w:proofErr w:type="spellStart"/>
-            <w:r>
-              <w:rPr>
-                <w:rFonts w:ascii="Cambria" w:eastAsia="Cambria" w:hAnsi="Cambria" w:cs="Cambria"/>
-                <w:sz w:val="24"/>
-                <w:szCs w:val="24"/>
-                <w:lang w:val="vi-VN"/>
-              </w:rPr>
-              <w:t>Delivery</w:t>
-            </w:r>
-            <w:proofErr w:type="spellEnd"/>
-            <w:r>
-              <w:rPr>
-                <w:rFonts w:ascii="Cambria" w:eastAsia="Cambria" w:hAnsi="Cambria" w:cs="Cambria"/>
-                <w:sz w:val="24"/>
-                <w:szCs w:val="24"/>
-                <w:lang w:val="vi-VN"/>
-              </w:rPr>
-              <w:t xml:space="preserve"> </w:t>
-            </w:r>
-            <w:proofErr w:type="spellStart"/>
-            <w:r>
-              <w:rPr>
-                <w:rFonts w:ascii="Cambria" w:eastAsia="Cambria" w:hAnsi="Cambria" w:cs="Cambria"/>
-                <w:sz w:val="24"/>
-                <w:szCs w:val="24"/>
-                <w:lang w:val="vi-VN"/>
-              </w:rPr>
-              <w:t>Payment</w:t>
-            </w:r>
-            <w:proofErr w:type="spellEnd"/>
           </w:p>
           <w:p>
             <w:pPr>
@@ -2105,23 +1843,23 @@
     </w:tbl>
     <w:p>
       <w:pPr>
-        <w:pStyle w:val="KhngDncch"/>
-        <w:rPr>
-          <w:rFonts w:ascii="Cambria" w:eastAsia="Cambria" w:hAnsi="Cambria" w:cs="Cambria"/>
-        </w:rPr>
-      </w:pPr>
-    </w:p>
-    <w:p>
-      <w:pPr>
-        <w:pStyle w:val="KhngDncch"/>
-        <w:rPr>
-          <w:rFonts w:ascii="Cambria" w:eastAsia="Cambria" w:hAnsi="Cambria" w:cs="Cambria"/>
-        </w:rPr>
-      </w:pPr>
-    </w:p>
-    <w:p>
-      <w:pPr>
-        <w:pStyle w:val="u1"/>
+        <w:pStyle w:val="NoSpacing"/>
+        <w:rPr>
+          <w:rFonts w:ascii="Cambria" w:eastAsia="Cambria" w:hAnsi="Cambria" w:cs="Cambria"/>
+        </w:rPr>
+      </w:pPr>
+    </w:p>
+    <w:p>
+      <w:pPr>
+        <w:pStyle w:val="NoSpacing"/>
+        <w:rPr>
+          <w:rFonts w:ascii="Cambria" w:eastAsia="Cambria" w:hAnsi="Cambria" w:cs="Cambria"/>
+        </w:rPr>
+      </w:pPr>
+    </w:p>
+    <w:p>
+      <w:pPr>
+        <w:pStyle w:val="Heading1"/>
         <w:numPr>
           <w:ilvl w:val="0"/>
           <w:numId w:val="8"/>
@@ -2132,8 +1870,7 @@
           <w:lang w:val="vi-VN"/>
         </w:rPr>
       </w:pPr>
-      <w:bookmarkStart w:id="2" w:name="_Toc531198469"/>
-      <w:proofErr w:type="spellStart"/>
+      <w:bookmarkStart w:id="1" w:name="_Toc531198469"/>
       <w:r>
         <w:rPr>
           <w:rFonts w:ascii="Cambria" w:eastAsia="Cambria" w:hAnsi="Cambria" w:cs="Cambria"/>
@@ -2141,25 +1878,24 @@
         </w:rPr>
         <w:t>Introduction</w:t>
       </w:r>
+      <w:bookmarkEnd w:id="1"/>
+    </w:p>
+    <w:p>
+      <w:pPr>
+        <w:rPr>
+          <w:lang w:val="vi-VN"/>
+        </w:rPr>
+      </w:pPr>
+      <w:bookmarkStart w:id="2" w:name="_Toc522507024"/>
+      <w:bookmarkStart w:id="3" w:name="_Toc926882"/>
+      <w:bookmarkStart w:id="4" w:name="_Toc531198478"/>
       <w:bookmarkEnd w:id="2"/>
-      <w:proofErr w:type="spellEnd"/>
-    </w:p>
-    <w:p>
-      <w:pPr>
-        <w:rPr>
-          <w:lang w:val="vi-VN"/>
-        </w:rPr>
-      </w:pPr>
-      <w:bookmarkStart w:id="3" w:name="_Toc522507024"/>
-      <w:bookmarkStart w:id="4" w:name="_Toc926882"/>
-      <w:bookmarkStart w:id="5" w:name="_Toc531198478"/>
       <w:bookmarkEnd w:id="3"/>
       <w:bookmarkEnd w:id="4"/>
-      <w:bookmarkEnd w:id="5"/>
-    </w:p>
-    <w:p>
-      <w:pPr>
-        <w:pStyle w:val="u2"/>
+    </w:p>
+    <w:p>
+      <w:pPr>
+        <w:pStyle w:val="Heading2"/>
         <w:numPr>
           <w:ilvl w:val="0"/>
           <w:numId w:val="9"/>
@@ -2373,7 +2109,7 @@
     </w:p>
     <w:p>
       <w:pPr>
-        <w:pStyle w:val="u2"/>
+        <w:pStyle w:val="Heading2"/>
         <w:numPr>
           <w:ilvl w:val="0"/>
           <w:numId w:val="9"/>
@@ -2415,19 +2151,8 @@
           <w:szCs w:val="24"/>
           <w:lang w:val="vi-VN"/>
         </w:rPr>
-        <w:t xml:space="preserve"> </w:t>
-      </w:r>
-      <w:proofErr w:type="spellStart"/>
-      <w:r>
-        <w:rPr>
-          <w:rFonts w:ascii="Cambria" w:eastAsia="Cambria" w:hAnsi="Cambria" w:cs="Cambria"/>
-          <w:sz w:val="24"/>
-          <w:szCs w:val="24"/>
-          <w:lang w:val="vi-VN"/>
-        </w:rPr>
-        <w:t>ecommerce</w:t>
-      </w:r>
-      <w:proofErr w:type="spellEnd"/>
+        <w:t xml:space="preserve"> ecommerce</w:t>
+      </w:r>
       <w:r>
         <w:rPr>
           <w:rFonts w:ascii="Cambria" w:eastAsia="Cambria" w:hAnsi="Cambria" w:cs="Cambria"/>
@@ -2476,7 +2201,7 @@
     </w:p>
     <w:p>
       <w:pPr>
-        <w:pStyle w:val="u2"/>
+        <w:pStyle w:val="Heading2"/>
         <w:numPr>
           <w:ilvl w:val="0"/>
           <w:numId w:val="9"/>
@@ -2492,7 +2217,7 @@
     </w:p>
     <w:p>
       <w:pPr>
-        <w:pStyle w:val="KhngDncch"/>
+        <w:pStyle w:val="NoSpacing"/>
         <w:ind w:left="720"/>
         <w:jc w:val="both"/>
         <w:rPr>
@@ -2540,7 +2265,7 @@
     </w:p>
     <w:p>
       <w:pPr>
-        <w:pStyle w:val="u2"/>
+        <w:pStyle w:val="Heading2"/>
         <w:numPr>
           <w:ilvl w:val="0"/>
           <w:numId w:val="9"/>
@@ -2575,7 +2300,7 @@
     </w:p>
     <w:p>
       <w:pPr>
-        <w:pStyle w:val="oancuaDanhsach"/>
+        <w:pStyle w:val="ListParagraph"/>
         <w:numPr>
           <w:ilvl w:val="0"/>
           <w:numId w:val="13"/>
@@ -2617,7 +2342,7 @@
     </w:p>
     <w:p>
       <w:pPr>
-        <w:pStyle w:val="oancuaDanhsach"/>
+        <w:pStyle w:val="ListParagraph"/>
         <w:numPr>
           <w:ilvl w:val="0"/>
           <w:numId w:val="18"/>
@@ -2650,7 +2375,7 @@
     </w:p>
     <w:p>
       <w:pPr>
-        <w:pStyle w:val="oancuaDanhsach"/>
+        <w:pStyle w:val="ListParagraph"/>
         <w:numPr>
           <w:ilvl w:val="0"/>
           <w:numId w:val="18"/>
@@ -2670,9 +2395,8 @@
           <w:szCs w:val="24"/>
           <w:lang w:val="vi-VN"/>
         </w:rPr>
-        <w:t xml:space="preserve"> </w:t>
-      </w:r>
-      <w:proofErr w:type="spellStart"/>
+        <w:t xml:space="preserve"> Shippers receive wrong amount of </w:t>
+      </w:r>
       <w:r>
         <w:rPr>
           <w:rFonts w:ascii="Cambria" w:eastAsia="Cambria" w:hAnsi="Cambria" w:cs="Cambria"/>
@@ -2680,9 +2404,8 @@
           <w:szCs w:val="24"/>
           <w:lang w:val="vi-VN"/>
         </w:rPr>
-        <w:t>Shippers</w:t>
-      </w:r>
-      <w:proofErr w:type="spellEnd"/>
+        <w:pgNum/>
+      </w:r>
       <w:r>
         <w:rPr>
           <w:rFonts w:ascii="Cambria" w:eastAsia="Cambria" w:hAnsi="Cambria" w:cs="Cambria"/>
@@ -2690,9 +2413,8 @@
           <w:szCs w:val="24"/>
           <w:lang w:val="vi-VN"/>
         </w:rPr>
-        <w:t xml:space="preserve"> </w:t>
-      </w:r>
-      <w:proofErr w:type="spellStart"/>
+        <w:t>oney</w:t>
+      </w:r>
       <w:r>
         <w:rPr>
           <w:rFonts w:ascii="Cambria" w:eastAsia="Cambria" w:hAnsi="Cambria" w:cs="Cambria"/>
@@ -2700,111 +2422,12 @@
           <w:szCs w:val="24"/>
           <w:lang w:val="vi-VN"/>
         </w:rPr>
-        <w:t>receive</w:t>
-      </w:r>
-      <w:proofErr w:type="spellEnd"/>
-      <w:r>
-        <w:rPr>
-          <w:rFonts w:ascii="Cambria" w:eastAsia="Cambria" w:hAnsi="Cambria" w:cs="Cambria"/>
-          <w:sz w:val="24"/>
-          <w:szCs w:val="24"/>
-          <w:lang w:val="vi-VN"/>
-        </w:rPr>
-        <w:t xml:space="preserve"> </w:t>
-      </w:r>
-      <w:proofErr w:type="spellStart"/>
-      <w:r>
-        <w:rPr>
-          <w:rFonts w:ascii="Cambria" w:eastAsia="Cambria" w:hAnsi="Cambria" w:cs="Cambria"/>
-          <w:sz w:val="24"/>
-          <w:szCs w:val="24"/>
-          <w:lang w:val="vi-VN"/>
-        </w:rPr>
-        <w:t>wrong</w:t>
-      </w:r>
-      <w:proofErr w:type="spellEnd"/>
-      <w:r>
-        <w:rPr>
-          <w:rFonts w:ascii="Cambria" w:eastAsia="Cambria" w:hAnsi="Cambria" w:cs="Cambria"/>
-          <w:sz w:val="24"/>
-          <w:szCs w:val="24"/>
-          <w:lang w:val="vi-VN"/>
-        </w:rPr>
-        <w:t xml:space="preserve"> </w:t>
-      </w:r>
-      <w:proofErr w:type="spellStart"/>
-      <w:r>
-        <w:rPr>
-          <w:rFonts w:ascii="Cambria" w:eastAsia="Cambria" w:hAnsi="Cambria" w:cs="Cambria"/>
-          <w:sz w:val="24"/>
-          <w:szCs w:val="24"/>
-          <w:lang w:val="vi-VN"/>
-        </w:rPr>
-        <w:t>amount</w:t>
-      </w:r>
-      <w:proofErr w:type="spellEnd"/>
-      <w:r>
-        <w:rPr>
-          <w:rFonts w:ascii="Cambria" w:eastAsia="Cambria" w:hAnsi="Cambria" w:cs="Cambria"/>
-          <w:sz w:val="24"/>
-          <w:szCs w:val="24"/>
-          <w:lang w:val="vi-VN"/>
-        </w:rPr>
-        <w:t xml:space="preserve"> </w:t>
-      </w:r>
-      <w:proofErr w:type="spellStart"/>
-      <w:r>
-        <w:rPr>
-          <w:rFonts w:ascii="Cambria" w:eastAsia="Cambria" w:hAnsi="Cambria" w:cs="Cambria"/>
-          <w:sz w:val="24"/>
-          <w:szCs w:val="24"/>
-          <w:lang w:val="vi-VN"/>
-        </w:rPr>
-        <w:t>of</w:t>
-      </w:r>
-      <w:proofErr w:type="spellEnd"/>
-      <w:r>
-        <w:rPr>
-          <w:rFonts w:ascii="Cambria" w:eastAsia="Cambria" w:hAnsi="Cambria" w:cs="Cambria"/>
-          <w:sz w:val="24"/>
-          <w:szCs w:val="24"/>
-          <w:lang w:val="vi-VN"/>
-        </w:rPr>
-        <w:t xml:space="preserve"> </w:t>
-      </w:r>
-      <w:r>
-        <w:rPr>
-          <w:rFonts w:ascii="Cambria" w:eastAsia="Cambria" w:hAnsi="Cambria" w:cs="Cambria"/>
-          <w:sz w:val="24"/>
-          <w:szCs w:val="24"/>
-          <w:lang w:val="vi-VN"/>
-        </w:rPr>
-        <w:pgNum/>
-      </w:r>
-      <w:proofErr w:type="spellStart"/>
-      <w:r>
-        <w:rPr>
-          <w:rFonts w:ascii="Cambria" w:eastAsia="Cambria" w:hAnsi="Cambria" w:cs="Cambria"/>
-          <w:sz w:val="24"/>
-          <w:szCs w:val="24"/>
-          <w:lang w:val="vi-VN"/>
-        </w:rPr>
-        <w:t>oney</w:t>
-      </w:r>
-      <w:proofErr w:type="spellEnd"/>
-      <w:r>
-        <w:rPr>
-          <w:rFonts w:ascii="Cambria" w:eastAsia="Cambria" w:hAnsi="Cambria" w:cs="Cambria"/>
-          <w:sz w:val="24"/>
-          <w:szCs w:val="24"/>
-          <w:lang w:val="vi-VN"/>
-        </w:rPr>
         <w:t>.</w:t>
       </w:r>
     </w:p>
     <w:p>
       <w:pPr>
-        <w:pStyle w:val="oancuaDanhsach"/>
+        <w:pStyle w:val="ListParagraph"/>
         <w:numPr>
           <w:ilvl w:val="0"/>
           <w:numId w:val="18"/>
@@ -2824,72 +2447,12 @@
           <w:szCs w:val="24"/>
           <w:lang w:val="vi-VN"/>
         </w:rPr>
-        <w:t xml:space="preserve"> </w:t>
-      </w:r>
-      <w:proofErr w:type="spellStart"/>
-      <w:r>
-        <w:rPr>
-          <w:rFonts w:ascii="Cambria" w:eastAsia="Cambria" w:hAnsi="Cambria" w:cs="Cambria"/>
-          <w:sz w:val="24"/>
-          <w:szCs w:val="24"/>
-          <w:lang w:val="vi-VN"/>
-        </w:rPr>
-        <w:t>Customers</w:t>
-      </w:r>
-      <w:proofErr w:type="spellEnd"/>
-      <w:r>
-        <w:rPr>
-          <w:rFonts w:ascii="Cambria" w:eastAsia="Cambria" w:hAnsi="Cambria" w:cs="Cambria"/>
-          <w:sz w:val="24"/>
-          <w:szCs w:val="24"/>
-          <w:lang w:val="vi-VN"/>
-        </w:rPr>
-        <w:t xml:space="preserve"> </w:t>
-      </w:r>
-      <w:proofErr w:type="spellStart"/>
-      <w:r>
-        <w:rPr>
-          <w:rFonts w:ascii="Cambria" w:eastAsia="Cambria" w:hAnsi="Cambria" w:cs="Cambria"/>
-          <w:sz w:val="24"/>
-          <w:szCs w:val="24"/>
-          <w:lang w:val="vi-VN"/>
-        </w:rPr>
-        <w:t>might</w:t>
-      </w:r>
-      <w:proofErr w:type="spellEnd"/>
-      <w:r>
-        <w:rPr>
-          <w:rFonts w:ascii="Cambria" w:eastAsia="Cambria" w:hAnsi="Cambria" w:cs="Cambria"/>
-          <w:sz w:val="24"/>
-          <w:szCs w:val="24"/>
-          <w:lang w:val="vi-VN"/>
-        </w:rPr>
-        <w:t xml:space="preserve"> be </w:t>
-      </w:r>
-      <w:proofErr w:type="spellStart"/>
-      <w:r>
-        <w:rPr>
-          <w:rFonts w:ascii="Cambria" w:eastAsia="Cambria" w:hAnsi="Cambria" w:cs="Cambria"/>
-          <w:sz w:val="24"/>
-          <w:szCs w:val="24"/>
-          <w:lang w:val="vi-VN"/>
-        </w:rPr>
-        <w:t>fake</w:t>
-      </w:r>
-      <w:proofErr w:type="spellEnd"/>
-      <w:r>
-        <w:rPr>
-          <w:rFonts w:ascii="Cambria" w:eastAsia="Cambria" w:hAnsi="Cambria" w:cs="Cambria"/>
-          <w:sz w:val="24"/>
-          <w:szCs w:val="24"/>
-          <w:lang w:val="vi-VN"/>
-        </w:rPr>
-        <w:t>.</w:t>
-      </w:r>
-    </w:p>
-    <w:p>
-      <w:pPr>
-        <w:pStyle w:val="oancuaDanhsach"/>
+        <w:t xml:space="preserve"> Customers might be fake.</w:t>
+      </w:r>
+    </w:p>
+    <w:p>
+      <w:pPr>
+        <w:pStyle w:val="ListParagraph"/>
         <w:numPr>
           <w:ilvl w:val="0"/>
           <w:numId w:val="13"/>
@@ -2917,172 +2480,12 @@
           <w:szCs w:val="24"/>
           <w:lang w:val="vi-VN"/>
         </w:rPr>
-        <w:t>, e-</w:t>
-      </w:r>
-      <w:proofErr w:type="spellStart"/>
-      <w:r>
-        <w:rPr>
-          <w:rFonts w:ascii="Cambria" w:eastAsia="Cambria" w:hAnsi="Cambria" w:cs="Cambria"/>
-          <w:sz w:val="24"/>
-          <w:szCs w:val="24"/>
-          <w:lang w:val="vi-VN"/>
-        </w:rPr>
-        <w:t>wallets</w:t>
-      </w:r>
-      <w:proofErr w:type="spellEnd"/>
-      <w:r>
-        <w:rPr>
-          <w:rFonts w:ascii="Cambria" w:eastAsia="Cambria" w:hAnsi="Cambria" w:cs="Cambria"/>
-          <w:sz w:val="24"/>
-          <w:szCs w:val="24"/>
-          <w:lang w:val="vi-VN"/>
-        </w:rPr>
-        <w:t xml:space="preserve">, </w:t>
-      </w:r>
-      <w:proofErr w:type="spellStart"/>
-      <w:r>
-        <w:rPr>
-          <w:rFonts w:ascii="Cambria" w:eastAsia="Cambria" w:hAnsi="Cambria" w:cs="Cambria"/>
-          <w:sz w:val="24"/>
-          <w:szCs w:val="24"/>
-          <w:lang w:val="vi-VN"/>
-        </w:rPr>
-        <w:t>and</w:t>
-      </w:r>
-      <w:proofErr w:type="spellEnd"/>
-      <w:r>
-        <w:rPr>
-          <w:rFonts w:ascii="Cambria" w:eastAsia="Cambria" w:hAnsi="Cambria" w:cs="Cambria"/>
-          <w:sz w:val="24"/>
-          <w:szCs w:val="24"/>
-          <w:lang w:val="vi-VN"/>
-        </w:rPr>
-        <w:t xml:space="preserve"> </w:t>
-      </w:r>
-      <w:proofErr w:type="spellStart"/>
-      <w:r>
-        <w:rPr>
-          <w:rFonts w:ascii="Cambria" w:eastAsia="Cambria" w:hAnsi="Cambria" w:cs="Cambria"/>
-          <w:sz w:val="24"/>
-          <w:szCs w:val="24"/>
-          <w:lang w:val="vi-VN"/>
-        </w:rPr>
-        <w:t>transfers</w:t>
-      </w:r>
-      <w:proofErr w:type="spellEnd"/>
-      <w:r>
-        <w:rPr>
-          <w:rFonts w:ascii="Cambria" w:eastAsia="Cambria" w:hAnsi="Cambria" w:cs="Cambria"/>
-          <w:sz w:val="24"/>
-          <w:szCs w:val="24"/>
-          <w:lang w:val="vi-VN"/>
-        </w:rPr>
-        <w:t xml:space="preserve"> </w:t>
-      </w:r>
-      <w:proofErr w:type="spellStart"/>
-      <w:r>
-        <w:rPr>
-          <w:rFonts w:ascii="Cambria" w:eastAsia="Cambria" w:hAnsi="Cambria" w:cs="Cambria"/>
-          <w:sz w:val="24"/>
-          <w:szCs w:val="24"/>
-          <w:lang w:val="vi-VN"/>
-        </w:rPr>
-        <w:t>account</w:t>
-      </w:r>
-      <w:proofErr w:type="spellEnd"/>
-      <w:r>
-        <w:rPr>
-          <w:rFonts w:ascii="Cambria" w:eastAsia="Cambria" w:hAnsi="Cambria" w:cs="Cambria"/>
-          <w:sz w:val="24"/>
-          <w:szCs w:val="24"/>
-          <w:lang w:val="vi-VN"/>
-        </w:rPr>
-        <w:t xml:space="preserve"> </w:t>
-      </w:r>
-      <w:proofErr w:type="spellStart"/>
-      <w:r>
-        <w:rPr>
-          <w:rFonts w:ascii="Cambria" w:eastAsia="Cambria" w:hAnsi="Cambria" w:cs="Cambria"/>
-          <w:sz w:val="24"/>
-          <w:szCs w:val="24"/>
-          <w:lang w:val="vi-VN"/>
-        </w:rPr>
-        <w:t>for</w:t>
-      </w:r>
-      <w:proofErr w:type="spellEnd"/>
-      <w:r>
-        <w:rPr>
-          <w:rFonts w:ascii="Cambria" w:eastAsia="Cambria" w:hAnsi="Cambria" w:cs="Cambria"/>
-          <w:sz w:val="24"/>
-          <w:szCs w:val="24"/>
-          <w:lang w:val="vi-VN"/>
-        </w:rPr>
-        <w:t xml:space="preserve"> a </w:t>
-      </w:r>
-      <w:proofErr w:type="spellStart"/>
-      <w:r>
-        <w:rPr>
-          <w:rFonts w:ascii="Cambria" w:eastAsia="Cambria" w:hAnsi="Cambria" w:cs="Cambria"/>
-          <w:sz w:val="24"/>
-          <w:szCs w:val="24"/>
-          <w:lang w:val="vi-VN"/>
-        </w:rPr>
-        <w:t>smaller</w:t>
-      </w:r>
-      <w:proofErr w:type="spellEnd"/>
-      <w:r>
-        <w:rPr>
-          <w:rFonts w:ascii="Cambria" w:eastAsia="Cambria" w:hAnsi="Cambria" w:cs="Cambria"/>
-          <w:sz w:val="24"/>
-          <w:szCs w:val="24"/>
-          <w:lang w:val="vi-VN"/>
-        </w:rPr>
-        <w:t xml:space="preserve"> </w:t>
-      </w:r>
-      <w:proofErr w:type="spellStart"/>
-      <w:r>
-        <w:rPr>
-          <w:rFonts w:ascii="Cambria" w:eastAsia="Cambria" w:hAnsi="Cambria" w:cs="Cambria"/>
-          <w:sz w:val="24"/>
-          <w:szCs w:val="24"/>
-          <w:lang w:val="vi-VN"/>
-        </w:rPr>
-        <w:t>percentage</w:t>
-      </w:r>
-      <w:proofErr w:type="spellEnd"/>
-      <w:r>
-        <w:rPr>
-          <w:rFonts w:ascii="Cambria" w:eastAsia="Cambria" w:hAnsi="Cambria" w:cs="Cambria"/>
-          <w:sz w:val="24"/>
-          <w:szCs w:val="24"/>
-          <w:lang w:val="vi-VN"/>
-        </w:rPr>
-        <w:t xml:space="preserve">, </w:t>
-      </w:r>
-      <w:proofErr w:type="spellStart"/>
-      <w:r>
-        <w:rPr>
-          <w:rFonts w:ascii="Cambria" w:eastAsia="Cambria" w:hAnsi="Cambria" w:cs="Cambria"/>
-          <w:sz w:val="24"/>
-          <w:szCs w:val="24"/>
-          <w:lang w:val="vi-VN"/>
-        </w:rPr>
-        <w:t>only</w:t>
-      </w:r>
-      <w:proofErr w:type="spellEnd"/>
-      <w:r>
-        <w:rPr>
-          <w:rFonts w:ascii="Cambria" w:eastAsia="Cambria" w:hAnsi="Cambria" w:cs="Cambria"/>
-          <w:sz w:val="24"/>
-          <w:szCs w:val="24"/>
-          <w:lang w:val="vi-VN"/>
-        </w:rPr>
-        <w:t xml:space="preserve"> 20%.</w:t>
-      </w:r>
-    </w:p>
-    <w:p>
-      <w:pPr>
-        <w:pStyle w:val="oancuaDanhsach"/>
+        <w:t>, e-wallets, and transfers account for a smaller percentage, only 20%.</w:t>
+      </w:r>
+    </w:p>
+    <w:p>
+      <w:pPr>
+        <w:pStyle w:val="ListParagraph"/>
         <w:numPr>
           <w:ilvl w:val="0"/>
           <w:numId w:val="18"/>
@@ -3110,412 +2513,12 @@
           <w:szCs w:val="24"/>
           <w:lang w:val="vi-VN"/>
         </w:rPr>
-        <w:t xml:space="preserve">, </w:t>
-      </w:r>
-      <w:proofErr w:type="spellStart"/>
-      <w:r>
-        <w:rPr>
-          <w:rFonts w:ascii="Cambria" w:eastAsia="Cambria" w:hAnsi="Cambria" w:cs="Cambria"/>
-          <w:sz w:val="24"/>
-          <w:szCs w:val="24"/>
-          <w:lang w:val="vi-VN"/>
-        </w:rPr>
-        <w:t>cases</w:t>
-      </w:r>
-      <w:proofErr w:type="spellEnd"/>
-      <w:r>
-        <w:rPr>
-          <w:rFonts w:ascii="Cambria" w:eastAsia="Cambria" w:hAnsi="Cambria" w:cs="Cambria"/>
-          <w:sz w:val="24"/>
-          <w:szCs w:val="24"/>
-          <w:lang w:val="vi-VN"/>
-        </w:rPr>
-        <w:t xml:space="preserve"> </w:t>
-      </w:r>
-      <w:proofErr w:type="spellStart"/>
-      <w:r>
-        <w:rPr>
-          <w:rFonts w:ascii="Cambria" w:eastAsia="Cambria" w:hAnsi="Cambria" w:cs="Cambria"/>
-          <w:sz w:val="24"/>
-          <w:szCs w:val="24"/>
-          <w:lang w:val="vi-VN"/>
-        </w:rPr>
-        <w:t>of</w:t>
-      </w:r>
-      <w:proofErr w:type="spellEnd"/>
-      <w:r>
-        <w:rPr>
-          <w:rFonts w:ascii="Cambria" w:eastAsia="Cambria" w:hAnsi="Cambria" w:cs="Cambria"/>
-          <w:sz w:val="24"/>
-          <w:szCs w:val="24"/>
-          <w:lang w:val="vi-VN"/>
-        </w:rPr>
-        <w:t xml:space="preserve"> </w:t>
-      </w:r>
-      <w:proofErr w:type="spellStart"/>
-      <w:r>
-        <w:rPr>
-          <w:rFonts w:ascii="Cambria" w:eastAsia="Cambria" w:hAnsi="Cambria" w:cs="Cambria"/>
-          <w:sz w:val="24"/>
-          <w:szCs w:val="24"/>
-          <w:lang w:val="vi-VN"/>
-        </w:rPr>
-        <w:t>customers</w:t>
-      </w:r>
-      <w:proofErr w:type="spellEnd"/>
-      <w:r>
-        <w:rPr>
-          <w:rFonts w:ascii="Cambria" w:eastAsia="Cambria" w:hAnsi="Cambria" w:cs="Cambria"/>
-          <w:sz w:val="24"/>
-          <w:szCs w:val="24"/>
-          <w:lang w:val="vi-VN"/>
-        </w:rPr>
-        <w:t xml:space="preserve"> </w:t>
-      </w:r>
-      <w:proofErr w:type="spellStart"/>
-      <w:r>
-        <w:rPr>
-          <w:rFonts w:ascii="Cambria" w:eastAsia="Cambria" w:hAnsi="Cambria" w:cs="Cambria"/>
-          <w:sz w:val="24"/>
-          <w:szCs w:val="24"/>
-          <w:lang w:val="vi-VN"/>
-        </w:rPr>
-        <w:t>being</w:t>
-      </w:r>
-      <w:proofErr w:type="spellEnd"/>
-      <w:r>
-        <w:rPr>
-          <w:rFonts w:ascii="Cambria" w:eastAsia="Cambria" w:hAnsi="Cambria" w:cs="Cambria"/>
-          <w:sz w:val="24"/>
-          <w:szCs w:val="24"/>
-          <w:lang w:val="vi-VN"/>
-        </w:rPr>
-        <w:t xml:space="preserve"> </w:t>
-      </w:r>
-      <w:proofErr w:type="spellStart"/>
-      <w:r>
-        <w:rPr>
-          <w:rFonts w:ascii="Cambria" w:eastAsia="Cambria" w:hAnsi="Cambria" w:cs="Cambria"/>
-          <w:sz w:val="24"/>
-          <w:szCs w:val="24"/>
-          <w:lang w:val="vi-VN"/>
-        </w:rPr>
-        <w:t>scammed</w:t>
-      </w:r>
-      <w:proofErr w:type="spellEnd"/>
-      <w:r>
-        <w:rPr>
-          <w:rFonts w:ascii="Cambria" w:eastAsia="Cambria" w:hAnsi="Cambria" w:cs="Cambria"/>
-          <w:sz w:val="24"/>
-          <w:szCs w:val="24"/>
-          <w:lang w:val="vi-VN"/>
-        </w:rPr>
-        <w:t xml:space="preserve">, </w:t>
-      </w:r>
-      <w:proofErr w:type="spellStart"/>
-      <w:r>
-        <w:rPr>
-          <w:rFonts w:ascii="Cambria" w:eastAsia="Cambria" w:hAnsi="Cambria" w:cs="Cambria"/>
-          <w:sz w:val="24"/>
-          <w:szCs w:val="24"/>
-          <w:lang w:val="vi-VN"/>
-        </w:rPr>
-        <w:t>paid</w:t>
-      </w:r>
-      <w:proofErr w:type="spellEnd"/>
-      <w:r>
-        <w:rPr>
-          <w:rFonts w:ascii="Cambria" w:eastAsia="Cambria" w:hAnsi="Cambria" w:cs="Cambria"/>
-          <w:sz w:val="24"/>
-          <w:szCs w:val="24"/>
-          <w:lang w:val="vi-VN"/>
-        </w:rPr>
-        <w:t xml:space="preserve"> </w:t>
-      </w:r>
-      <w:proofErr w:type="spellStart"/>
-      <w:r>
-        <w:rPr>
-          <w:rFonts w:ascii="Cambria" w:eastAsia="Cambria" w:hAnsi="Cambria" w:cs="Cambria"/>
-          <w:sz w:val="24"/>
-          <w:szCs w:val="24"/>
-          <w:lang w:val="vi-VN"/>
-        </w:rPr>
-        <w:t>and</w:t>
-      </w:r>
-      <w:proofErr w:type="spellEnd"/>
-      <w:r>
-        <w:rPr>
-          <w:rFonts w:ascii="Cambria" w:eastAsia="Cambria" w:hAnsi="Cambria" w:cs="Cambria"/>
-          <w:sz w:val="24"/>
-          <w:szCs w:val="24"/>
-          <w:lang w:val="vi-VN"/>
-        </w:rPr>
-        <w:t xml:space="preserve"> </w:t>
-      </w:r>
-      <w:proofErr w:type="spellStart"/>
-      <w:r>
-        <w:rPr>
-          <w:rFonts w:ascii="Cambria" w:eastAsia="Cambria" w:hAnsi="Cambria" w:cs="Cambria"/>
-          <w:sz w:val="24"/>
-          <w:szCs w:val="24"/>
-          <w:lang w:val="vi-VN"/>
-        </w:rPr>
-        <w:t>not</w:t>
-      </w:r>
-      <w:proofErr w:type="spellEnd"/>
-      <w:r>
-        <w:rPr>
-          <w:rFonts w:ascii="Cambria" w:eastAsia="Cambria" w:hAnsi="Cambria" w:cs="Cambria"/>
-          <w:sz w:val="24"/>
-          <w:szCs w:val="24"/>
-          <w:lang w:val="vi-VN"/>
-        </w:rPr>
-        <w:t xml:space="preserve"> </w:t>
-      </w:r>
-      <w:proofErr w:type="spellStart"/>
-      <w:r>
-        <w:rPr>
-          <w:rFonts w:ascii="Cambria" w:eastAsia="Cambria" w:hAnsi="Cambria" w:cs="Cambria"/>
-          <w:sz w:val="24"/>
-          <w:szCs w:val="24"/>
-          <w:lang w:val="vi-VN"/>
-        </w:rPr>
-        <w:t>delivered</w:t>
-      </w:r>
-      <w:proofErr w:type="spellEnd"/>
-      <w:r>
-        <w:rPr>
-          <w:rFonts w:ascii="Cambria" w:eastAsia="Cambria" w:hAnsi="Cambria" w:cs="Cambria"/>
-          <w:sz w:val="24"/>
-          <w:szCs w:val="24"/>
-          <w:lang w:val="vi-VN"/>
-        </w:rPr>
-        <w:t xml:space="preserve">, </w:t>
-      </w:r>
-      <w:proofErr w:type="spellStart"/>
-      <w:r>
-        <w:rPr>
-          <w:rFonts w:ascii="Cambria" w:eastAsia="Cambria" w:hAnsi="Cambria" w:cs="Cambria"/>
-          <w:sz w:val="24"/>
-          <w:szCs w:val="24"/>
-          <w:lang w:val="vi-VN"/>
-        </w:rPr>
-        <w:t>delivered</w:t>
-      </w:r>
-      <w:proofErr w:type="spellEnd"/>
-      <w:r>
-        <w:rPr>
-          <w:rFonts w:ascii="Cambria" w:eastAsia="Cambria" w:hAnsi="Cambria" w:cs="Cambria"/>
-          <w:sz w:val="24"/>
-          <w:szCs w:val="24"/>
-          <w:lang w:val="vi-VN"/>
-        </w:rPr>
-        <w:t xml:space="preserve"> </w:t>
-      </w:r>
-      <w:proofErr w:type="spellStart"/>
-      <w:r>
-        <w:rPr>
-          <w:rFonts w:ascii="Cambria" w:eastAsia="Cambria" w:hAnsi="Cambria" w:cs="Cambria"/>
-          <w:sz w:val="24"/>
-          <w:szCs w:val="24"/>
-          <w:lang w:val="vi-VN"/>
-        </w:rPr>
-        <w:t>wrong</w:t>
-      </w:r>
-      <w:proofErr w:type="spellEnd"/>
-      <w:r>
-        <w:rPr>
-          <w:rFonts w:ascii="Cambria" w:eastAsia="Cambria" w:hAnsi="Cambria" w:cs="Cambria"/>
-          <w:sz w:val="24"/>
-          <w:szCs w:val="24"/>
-          <w:lang w:val="vi-VN"/>
-        </w:rPr>
-        <w:t xml:space="preserve"> </w:t>
-      </w:r>
-      <w:proofErr w:type="spellStart"/>
-      <w:r>
-        <w:rPr>
-          <w:rFonts w:ascii="Cambria" w:eastAsia="Cambria" w:hAnsi="Cambria" w:cs="Cambria"/>
-          <w:sz w:val="24"/>
-          <w:szCs w:val="24"/>
-          <w:lang w:val="vi-VN"/>
-        </w:rPr>
-        <w:t>goods</w:t>
-      </w:r>
-      <w:proofErr w:type="spellEnd"/>
-      <w:r>
-        <w:rPr>
-          <w:rFonts w:ascii="Cambria" w:eastAsia="Cambria" w:hAnsi="Cambria" w:cs="Cambria"/>
-          <w:sz w:val="24"/>
-          <w:szCs w:val="24"/>
-          <w:lang w:val="vi-VN"/>
-        </w:rPr>
-        <w:t xml:space="preserve">, </w:t>
-      </w:r>
-      <w:proofErr w:type="spellStart"/>
-      <w:r>
-        <w:rPr>
-          <w:rFonts w:ascii="Cambria" w:eastAsia="Cambria" w:hAnsi="Cambria" w:cs="Cambria"/>
-          <w:sz w:val="24"/>
-          <w:szCs w:val="24"/>
-          <w:lang w:val="vi-VN"/>
-        </w:rPr>
-        <w:t>fake</w:t>
-      </w:r>
-      <w:proofErr w:type="spellEnd"/>
-      <w:r>
-        <w:rPr>
-          <w:rFonts w:ascii="Cambria" w:eastAsia="Cambria" w:hAnsi="Cambria" w:cs="Cambria"/>
-          <w:sz w:val="24"/>
-          <w:szCs w:val="24"/>
-          <w:lang w:val="vi-VN"/>
-        </w:rPr>
-        <w:t xml:space="preserve"> </w:t>
-      </w:r>
-      <w:proofErr w:type="spellStart"/>
-      <w:r>
-        <w:rPr>
-          <w:rFonts w:ascii="Cambria" w:eastAsia="Cambria" w:hAnsi="Cambria" w:cs="Cambria"/>
-          <w:sz w:val="24"/>
-          <w:szCs w:val="24"/>
-          <w:lang w:val="vi-VN"/>
-        </w:rPr>
-        <w:t>goods</w:t>
-      </w:r>
-      <w:proofErr w:type="spellEnd"/>
-      <w:r>
-        <w:rPr>
-          <w:rFonts w:ascii="Cambria" w:eastAsia="Cambria" w:hAnsi="Cambria" w:cs="Cambria"/>
-          <w:sz w:val="24"/>
-          <w:szCs w:val="24"/>
-          <w:lang w:val="vi-VN"/>
-        </w:rPr>
-        <w:t xml:space="preserve">, </w:t>
-      </w:r>
-      <w:proofErr w:type="spellStart"/>
-      <w:r>
-        <w:rPr>
-          <w:rFonts w:ascii="Cambria" w:eastAsia="Cambria" w:hAnsi="Cambria" w:cs="Cambria"/>
-          <w:sz w:val="24"/>
-          <w:szCs w:val="24"/>
-          <w:lang w:val="vi-VN"/>
-        </w:rPr>
-        <w:t>poor</w:t>
-      </w:r>
-      <w:proofErr w:type="spellEnd"/>
-      <w:r>
-        <w:rPr>
-          <w:rFonts w:ascii="Cambria" w:eastAsia="Cambria" w:hAnsi="Cambria" w:cs="Cambria"/>
-          <w:sz w:val="24"/>
-          <w:szCs w:val="24"/>
-          <w:lang w:val="vi-VN"/>
-        </w:rPr>
-        <w:t xml:space="preserve"> </w:t>
-      </w:r>
-      <w:proofErr w:type="spellStart"/>
-      <w:r>
-        <w:rPr>
-          <w:rFonts w:ascii="Cambria" w:eastAsia="Cambria" w:hAnsi="Cambria" w:cs="Cambria"/>
-          <w:sz w:val="24"/>
-          <w:szCs w:val="24"/>
-          <w:lang w:val="vi-VN"/>
-        </w:rPr>
-        <w:t>quality</w:t>
-      </w:r>
-      <w:proofErr w:type="spellEnd"/>
-      <w:r>
-        <w:rPr>
-          <w:rFonts w:ascii="Cambria" w:eastAsia="Cambria" w:hAnsi="Cambria" w:cs="Cambria"/>
-          <w:sz w:val="24"/>
-          <w:szCs w:val="24"/>
-          <w:lang w:val="vi-VN"/>
-        </w:rPr>
-        <w:t xml:space="preserve"> </w:t>
-      </w:r>
-      <w:proofErr w:type="spellStart"/>
-      <w:r>
-        <w:rPr>
-          <w:rFonts w:ascii="Cambria" w:eastAsia="Cambria" w:hAnsi="Cambria" w:cs="Cambria"/>
-          <w:sz w:val="24"/>
-          <w:szCs w:val="24"/>
-          <w:lang w:val="vi-VN"/>
-        </w:rPr>
-        <w:t>goods</w:t>
-      </w:r>
-      <w:proofErr w:type="spellEnd"/>
-      <w:r>
-        <w:rPr>
-          <w:rFonts w:ascii="Cambria" w:eastAsia="Cambria" w:hAnsi="Cambria" w:cs="Cambria"/>
-          <w:sz w:val="24"/>
-          <w:szCs w:val="24"/>
-          <w:lang w:val="vi-VN"/>
-        </w:rPr>
-        <w:t xml:space="preserve">, </w:t>
-      </w:r>
-      <w:proofErr w:type="spellStart"/>
-      <w:r>
-        <w:rPr>
-          <w:rFonts w:ascii="Cambria" w:eastAsia="Cambria" w:hAnsi="Cambria" w:cs="Cambria"/>
-          <w:sz w:val="24"/>
-          <w:szCs w:val="24"/>
-          <w:lang w:val="vi-VN"/>
-        </w:rPr>
-        <w:t>damaged</w:t>
-      </w:r>
-      <w:proofErr w:type="spellEnd"/>
-      <w:r>
-        <w:rPr>
-          <w:rFonts w:ascii="Cambria" w:eastAsia="Cambria" w:hAnsi="Cambria" w:cs="Cambria"/>
-          <w:sz w:val="24"/>
-          <w:szCs w:val="24"/>
-          <w:lang w:val="vi-VN"/>
-        </w:rPr>
-        <w:t xml:space="preserve"> </w:t>
-      </w:r>
-      <w:proofErr w:type="spellStart"/>
-      <w:r>
-        <w:rPr>
-          <w:rFonts w:ascii="Cambria" w:eastAsia="Cambria" w:hAnsi="Cambria" w:cs="Cambria"/>
-          <w:sz w:val="24"/>
-          <w:szCs w:val="24"/>
-          <w:lang w:val="vi-VN"/>
-        </w:rPr>
-        <w:t>during</w:t>
-      </w:r>
-      <w:proofErr w:type="spellEnd"/>
-      <w:r>
-        <w:rPr>
-          <w:rFonts w:ascii="Cambria" w:eastAsia="Cambria" w:hAnsi="Cambria" w:cs="Cambria"/>
-          <w:sz w:val="24"/>
-          <w:szCs w:val="24"/>
-          <w:lang w:val="vi-VN"/>
-        </w:rPr>
-        <w:t xml:space="preserve"> </w:t>
-      </w:r>
-      <w:proofErr w:type="spellStart"/>
-      <w:r>
-        <w:rPr>
-          <w:rFonts w:ascii="Cambria" w:eastAsia="Cambria" w:hAnsi="Cambria" w:cs="Cambria"/>
-          <w:sz w:val="24"/>
-          <w:szCs w:val="24"/>
-          <w:lang w:val="vi-VN"/>
-        </w:rPr>
-        <w:t>transportation</w:t>
-      </w:r>
-      <w:proofErr w:type="spellEnd"/>
-      <w:r>
-        <w:rPr>
-          <w:rFonts w:ascii="Cambria" w:eastAsia="Cambria" w:hAnsi="Cambria" w:cs="Cambria"/>
-          <w:sz w:val="24"/>
-          <w:szCs w:val="24"/>
-          <w:lang w:val="vi-VN"/>
-        </w:rPr>
-        <w:t>.</w:t>
-      </w:r>
-    </w:p>
-    <w:p>
-      <w:pPr>
-        <w:pStyle w:val="oancuaDanhsach"/>
+        <w:t>, cases of customers being scammed, paid and not delivered, delivered wrong goods, fake goods, poor quality goods, damaged during transportation.</w:t>
+      </w:r>
+    </w:p>
+    <w:p>
+      <w:pPr>
+        <w:pStyle w:val="ListParagraph"/>
         <w:numPr>
           <w:ilvl w:val="0"/>
           <w:numId w:val="18"/>
@@ -3543,52 +2546,12 @@
           <w:szCs w:val="24"/>
           <w:lang w:val="vi-VN"/>
         </w:rPr>
-        <w:t xml:space="preserve"> </w:t>
-      </w:r>
-      <w:proofErr w:type="spellStart"/>
-      <w:r>
-        <w:rPr>
-          <w:rFonts w:ascii="Cambria" w:eastAsia="Cambria" w:hAnsi="Cambria" w:cs="Cambria"/>
-          <w:sz w:val="24"/>
-          <w:szCs w:val="24"/>
-          <w:lang w:val="vi-VN"/>
-        </w:rPr>
-        <w:t>payment</w:t>
-      </w:r>
-      <w:proofErr w:type="spellEnd"/>
-      <w:r>
-        <w:rPr>
-          <w:rFonts w:ascii="Cambria" w:eastAsia="Cambria" w:hAnsi="Cambria" w:cs="Cambria"/>
-          <w:sz w:val="24"/>
-          <w:szCs w:val="24"/>
-          <w:lang w:val="vi-VN"/>
-        </w:rPr>
-        <w:t xml:space="preserve"> </w:t>
-      </w:r>
-      <w:proofErr w:type="spellStart"/>
-      <w:r>
-        <w:rPr>
-          <w:rFonts w:ascii="Cambria" w:eastAsia="Cambria" w:hAnsi="Cambria" w:cs="Cambria"/>
-          <w:sz w:val="24"/>
-          <w:szCs w:val="24"/>
-          <w:lang w:val="vi-VN"/>
-        </w:rPr>
-        <w:t>online</w:t>
-      </w:r>
-      <w:proofErr w:type="spellEnd"/>
-      <w:r>
-        <w:rPr>
-          <w:rFonts w:ascii="Cambria" w:eastAsia="Cambria" w:hAnsi="Cambria" w:cs="Cambria"/>
-          <w:sz w:val="24"/>
-          <w:szCs w:val="24"/>
-          <w:lang w:val="vi-VN"/>
-        </w:rPr>
-        <w:t>.</w:t>
-      </w:r>
-    </w:p>
-    <w:p>
-      <w:pPr>
-        <w:pStyle w:val="oancuaDanhsach"/>
+        <w:t xml:space="preserve"> payment online.</w:t>
+      </w:r>
+    </w:p>
+    <w:p>
+      <w:pPr>
+        <w:pStyle w:val="ListParagraph"/>
         <w:numPr>
           <w:ilvl w:val="0"/>
           <w:numId w:val="18"/>
@@ -3635,19 +2598,8 @@
           <w:szCs w:val="24"/>
           <w:lang w:val="vi-VN"/>
         </w:rPr>
-        <w:t xml:space="preserve"> </w:t>
-      </w:r>
-      <w:proofErr w:type="spellStart"/>
-      <w:r>
-        <w:rPr>
-          <w:rFonts w:ascii="Cambria" w:eastAsia="Cambria" w:hAnsi="Cambria" w:cs="Cambria"/>
-          <w:sz w:val="24"/>
-          <w:szCs w:val="24"/>
-          <w:lang w:val="vi-VN"/>
-        </w:rPr>
-        <w:t>payment</w:t>
-      </w:r>
-      <w:proofErr w:type="spellEnd"/>
+        <w:t xml:space="preserve"> payment</w:t>
+      </w:r>
       <w:r>
         <w:rPr>
           <w:rFonts w:ascii="Cambria" w:eastAsia="Cambria" w:hAnsi="Cambria" w:cs="Cambria"/>
@@ -3659,7 +2611,7 @@
     </w:p>
     <w:p>
       <w:pPr>
-        <w:pStyle w:val="u2"/>
+        <w:pStyle w:val="Heading2"/>
         <w:numPr>
           <w:ilvl w:val="0"/>
           <w:numId w:val="9"/>
@@ -3699,159 +2651,8 @@
           <w:szCs w:val="24"/>
           <w:lang w:val="vi-VN"/>
         </w:rPr>
-        <w:t xml:space="preserve"> </w:t>
-      </w:r>
-      <w:proofErr w:type="spellStart"/>
-      <w:r>
-        <w:rPr>
-          <w:rFonts w:ascii="Cambria" w:eastAsia="Cambria" w:hAnsi="Cambria" w:cs="Cambria"/>
-          <w:sz w:val="24"/>
-          <w:szCs w:val="24"/>
-          <w:lang w:val="vi-VN"/>
-        </w:rPr>
-        <w:t>create</w:t>
-      </w:r>
-      <w:proofErr w:type="spellEnd"/>
-      <w:r>
-        <w:rPr>
-          <w:rFonts w:ascii="Cambria" w:eastAsia="Cambria" w:hAnsi="Cambria" w:cs="Cambria"/>
-          <w:sz w:val="24"/>
-          <w:szCs w:val="24"/>
-          <w:lang w:val="vi-VN"/>
-        </w:rPr>
-        <w:t xml:space="preserve"> </w:t>
-      </w:r>
-      <w:proofErr w:type="spellStart"/>
-      <w:r>
-        <w:rPr>
-          <w:rFonts w:ascii="Cambria" w:eastAsia="Cambria" w:hAnsi="Cambria" w:cs="Cambria"/>
-          <w:sz w:val="24"/>
-          <w:szCs w:val="24"/>
-          <w:lang w:val="vi-VN"/>
-        </w:rPr>
-        <w:t>new</w:t>
-      </w:r>
-      <w:proofErr w:type="spellEnd"/>
-      <w:r>
-        <w:rPr>
-          <w:rFonts w:ascii="Cambria" w:eastAsia="Cambria" w:hAnsi="Cambria" w:cs="Cambria"/>
-          <w:sz w:val="24"/>
-          <w:szCs w:val="24"/>
-          <w:lang w:val="vi-VN"/>
-        </w:rPr>
-        <w:t xml:space="preserve"> </w:t>
-      </w:r>
-      <w:proofErr w:type="spellStart"/>
-      <w:r>
-        <w:rPr>
-          <w:rFonts w:ascii="Cambria" w:eastAsia="Cambria" w:hAnsi="Cambria" w:cs="Cambria"/>
-          <w:sz w:val="24"/>
-          <w:szCs w:val="24"/>
-          <w:lang w:val="vi-VN"/>
-        </w:rPr>
-        <w:t>payment</w:t>
-      </w:r>
-      <w:proofErr w:type="spellEnd"/>
-      <w:r>
-        <w:rPr>
-          <w:rFonts w:ascii="Cambria" w:eastAsia="Cambria" w:hAnsi="Cambria" w:cs="Cambria"/>
-          <w:sz w:val="24"/>
-          <w:szCs w:val="24"/>
-          <w:lang w:val="vi-VN"/>
-        </w:rPr>
-        <w:t xml:space="preserve"> </w:t>
-      </w:r>
-      <w:proofErr w:type="spellStart"/>
-      <w:r>
-        <w:rPr>
-          <w:rFonts w:ascii="Cambria" w:eastAsia="Cambria" w:hAnsi="Cambria" w:cs="Cambria"/>
-          <w:sz w:val="24"/>
-          <w:szCs w:val="24"/>
-          <w:lang w:val="vi-VN"/>
-        </w:rPr>
-        <w:t>solution</w:t>
-      </w:r>
-      <w:proofErr w:type="spellEnd"/>
-      <w:r>
-        <w:rPr>
-          <w:rFonts w:ascii="Cambria" w:eastAsia="Cambria" w:hAnsi="Cambria" w:cs="Cambria"/>
-          <w:sz w:val="24"/>
-          <w:szCs w:val="24"/>
-          <w:lang w:val="vi-VN"/>
-        </w:rPr>
-        <w:t xml:space="preserve"> </w:t>
-      </w:r>
-      <w:proofErr w:type="spellStart"/>
-      <w:r>
-        <w:rPr>
-          <w:rFonts w:ascii="Cambria" w:eastAsia="Cambria" w:hAnsi="Cambria" w:cs="Cambria"/>
-          <w:sz w:val="24"/>
-          <w:szCs w:val="24"/>
-          <w:lang w:val="vi-VN"/>
-        </w:rPr>
-        <w:t>through</w:t>
-      </w:r>
-      <w:proofErr w:type="spellEnd"/>
-      <w:r>
-        <w:rPr>
-          <w:rFonts w:ascii="Cambria" w:eastAsia="Cambria" w:hAnsi="Cambria" w:cs="Cambria"/>
-          <w:sz w:val="24"/>
-          <w:szCs w:val="24"/>
-          <w:lang w:val="vi-VN"/>
-        </w:rPr>
-        <w:t xml:space="preserve"> </w:t>
-      </w:r>
-      <w:proofErr w:type="spellStart"/>
-      <w:r>
-        <w:rPr>
-          <w:rFonts w:ascii="Cambria" w:eastAsia="Cambria" w:hAnsi="Cambria" w:cs="Cambria"/>
-          <w:sz w:val="24"/>
-          <w:szCs w:val="24"/>
-          <w:lang w:val="vi-VN"/>
-        </w:rPr>
-        <w:t>face</w:t>
-      </w:r>
-      <w:proofErr w:type="spellEnd"/>
-      <w:r>
-        <w:rPr>
-          <w:rFonts w:ascii="Cambria" w:eastAsia="Cambria" w:hAnsi="Cambria" w:cs="Cambria"/>
-          <w:sz w:val="24"/>
-          <w:szCs w:val="24"/>
-          <w:lang w:val="vi-VN"/>
-        </w:rPr>
-        <w:t xml:space="preserve"> </w:t>
-      </w:r>
-      <w:proofErr w:type="spellStart"/>
-      <w:r>
-        <w:rPr>
-          <w:rFonts w:ascii="Cambria" w:eastAsia="Cambria" w:hAnsi="Cambria" w:cs="Cambria"/>
-          <w:sz w:val="24"/>
-          <w:szCs w:val="24"/>
-          <w:lang w:val="vi-VN"/>
-        </w:rPr>
-        <w:t>recognize</w:t>
-      </w:r>
-      <w:proofErr w:type="spellEnd"/>
-      <w:r>
-        <w:rPr>
-          <w:rFonts w:ascii="Cambria" w:eastAsia="Cambria" w:hAnsi="Cambria" w:cs="Cambria"/>
-          <w:sz w:val="24"/>
-          <w:szCs w:val="24"/>
-          <w:lang w:val="vi-VN"/>
-        </w:rPr>
-        <w:t xml:space="preserve"> </w:t>
-      </w:r>
-      <w:proofErr w:type="spellStart"/>
-      <w:r>
-        <w:rPr>
-          <w:rFonts w:ascii="Cambria" w:eastAsia="Cambria" w:hAnsi="Cambria" w:cs="Cambria"/>
-          <w:sz w:val="24"/>
-          <w:szCs w:val="24"/>
-          <w:lang w:val="vi-VN"/>
-        </w:rPr>
-        <w:t>function</w:t>
-      </w:r>
-      <w:proofErr w:type="spellEnd"/>
+        <w:t xml:space="preserve"> create new payment solution through face recognize function</w:t>
+      </w:r>
       <w:r>
         <w:rPr>
           <w:rFonts w:ascii="Cambria" w:eastAsia="Cambria" w:hAnsi="Cambria" w:cs="Cambria"/>
@@ -3863,7 +2664,7 @@
     </w:p>
     <w:p>
       <w:pPr>
-        <w:pStyle w:val="u3"/>
+        <w:pStyle w:val="Heading3"/>
         <w:ind w:left="993" w:firstLine="0"/>
         <w:jc w:val="both"/>
         <w:rPr>
@@ -3885,7 +2686,7 @@
     </w:p>
     <w:p>
       <w:pPr>
-        <w:pStyle w:val="oancuaDanhsach"/>
+        <w:pStyle w:val="ListParagraph"/>
         <w:numPr>
           <w:ilvl w:val="1"/>
           <w:numId w:val="12"/>
@@ -3917,7 +2718,7 @@
     </w:p>
     <w:p>
       <w:pPr>
-        <w:pStyle w:val="oancuaDanhsach"/>
+        <w:pStyle w:val="ListParagraph"/>
         <w:numPr>
           <w:ilvl w:val="1"/>
           <w:numId w:val="12"/>
@@ -3949,7 +2750,7 @@
     </w:p>
     <w:p>
       <w:pPr>
-        <w:pStyle w:val="u3"/>
+        <w:pStyle w:val="Heading3"/>
         <w:numPr>
           <w:ilvl w:val="1"/>
           <w:numId w:val="23"/>
@@ -4026,7 +2827,7 @@
     </w:p>
     <w:p>
       <w:pPr>
-        <w:pStyle w:val="oancuaDanhsach"/>
+        <w:pStyle w:val="ListParagraph"/>
         <w:numPr>
           <w:ilvl w:val="0"/>
           <w:numId w:val="14"/>
@@ -4059,7 +2860,7 @@
     </w:p>
     <w:p>
       <w:pPr>
-        <w:pStyle w:val="oancuaDanhsach"/>
+        <w:pStyle w:val="ListParagraph"/>
         <w:numPr>
           <w:ilvl w:val="0"/>
           <w:numId w:val="14"/>
@@ -4083,7 +2884,7 @@
     </w:p>
     <w:p>
       <w:pPr>
-        <w:pStyle w:val="oancuaDanhsach"/>
+        <w:pStyle w:val="ListParagraph"/>
         <w:numPr>
           <w:ilvl w:val="0"/>
           <w:numId w:val="14"/>
@@ -4140,7 +2941,7 @@
     </w:p>
     <w:p>
       <w:pPr>
-        <w:pStyle w:val="oancuaDanhsach"/>
+        <w:pStyle w:val="ListParagraph"/>
         <w:numPr>
           <w:ilvl w:val="0"/>
           <w:numId w:val="15"/>
@@ -4172,7 +2973,7 @@
     </w:p>
     <w:p>
       <w:pPr>
-        <w:pStyle w:val="u2"/>
+        <w:pStyle w:val="Heading2"/>
         <w:numPr>
           <w:ilvl w:val="0"/>
           <w:numId w:val="9"/>
@@ -4244,87 +3045,7 @@
           <w:szCs w:val="24"/>
           <w:lang w:val="vi-VN"/>
         </w:rPr>
-        <w:t xml:space="preserve">+ </w:t>
-      </w:r>
-      <w:proofErr w:type="spellStart"/>
-      <w:r>
-        <w:rPr>
-          <w:rFonts w:ascii="Cambria" w:eastAsia="Cambria" w:hAnsi="Cambria" w:cs="Cambria"/>
-          <w:sz w:val="24"/>
-          <w:szCs w:val="24"/>
-          <w:lang w:val="vi-VN"/>
-        </w:rPr>
-        <w:t>Registration</w:t>
-      </w:r>
-      <w:proofErr w:type="spellEnd"/>
-      <w:r>
-        <w:rPr>
-          <w:rFonts w:ascii="Cambria" w:eastAsia="Cambria" w:hAnsi="Cambria" w:cs="Cambria"/>
-          <w:sz w:val="24"/>
-          <w:szCs w:val="24"/>
-          <w:lang w:val="vi-VN"/>
-        </w:rPr>
-        <w:t xml:space="preserve">, </w:t>
-      </w:r>
-      <w:proofErr w:type="spellStart"/>
-      <w:r>
-        <w:rPr>
-          <w:rFonts w:ascii="Cambria" w:eastAsia="Cambria" w:hAnsi="Cambria" w:cs="Cambria"/>
-          <w:sz w:val="24"/>
-          <w:szCs w:val="24"/>
-          <w:lang w:val="vi-VN"/>
-        </w:rPr>
-        <w:t>add</w:t>
-      </w:r>
-      <w:proofErr w:type="spellEnd"/>
-      <w:r>
-        <w:rPr>
-          <w:rFonts w:ascii="Cambria" w:eastAsia="Cambria" w:hAnsi="Cambria" w:cs="Cambria"/>
-          <w:sz w:val="24"/>
-          <w:szCs w:val="24"/>
-          <w:lang w:val="vi-VN"/>
-        </w:rPr>
-        <w:t xml:space="preserve"> </w:t>
-      </w:r>
-      <w:proofErr w:type="spellStart"/>
-      <w:r>
-        <w:rPr>
-          <w:rFonts w:ascii="Cambria" w:eastAsia="Cambria" w:hAnsi="Cambria" w:cs="Cambria"/>
-          <w:sz w:val="24"/>
-          <w:szCs w:val="24"/>
-          <w:lang w:val="vi-VN"/>
-        </w:rPr>
-        <w:t>Face</w:t>
-      </w:r>
-      <w:proofErr w:type="spellEnd"/>
-      <w:r>
-        <w:rPr>
-          <w:rFonts w:ascii="Cambria" w:eastAsia="Cambria" w:hAnsi="Cambria" w:cs="Cambria"/>
-          <w:sz w:val="24"/>
-          <w:szCs w:val="24"/>
-          <w:lang w:val="vi-VN"/>
-        </w:rPr>
-        <w:t xml:space="preserve">, </w:t>
-      </w:r>
-      <w:proofErr w:type="spellStart"/>
-      <w:r>
-        <w:rPr>
-          <w:rFonts w:ascii="Cambria" w:eastAsia="Cambria" w:hAnsi="Cambria" w:cs="Cambria"/>
-          <w:sz w:val="24"/>
-          <w:szCs w:val="24"/>
-          <w:lang w:val="vi-VN"/>
-        </w:rPr>
-        <w:t>National</w:t>
-      </w:r>
-      <w:proofErr w:type="spellEnd"/>
-      <w:r>
-        <w:rPr>
-          <w:rFonts w:ascii="Cambria" w:eastAsia="Cambria" w:hAnsi="Cambria" w:cs="Cambria"/>
-          <w:sz w:val="24"/>
-          <w:szCs w:val="24"/>
-          <w:lang w:val="vi-VN"/>
-        </w:rPr>
-        <w:t xml:space="preserve"> ID.</w:t>
+        <w:t>+ Registration.</w:t>
       </w:r>
     </w:p>
     <w:p>
@@ -4345,27 +3066,7 @@
           <w:szCs w:val="24"/>
           <w:lang w:val="vi-VN"/>
         </w:rPr>
-        <w:t xml:space="preserve">+ </w:t>
-      </w:r>
-      <w:proofErr w:type="spellStart"/>
-      <w:r>
-        <w:rPr>
-          <w:rFonts w:ascii="Cambria" w:eastAsia="Cambria" w:hAnsi="Cambria" w:cs="Cambria"/>
-          <w:sz w:val="24"/>
-          <w:szCs w:val="24"/>
-          <w:lang w:val="vi-VN"/>
-        </w:rPr>
-        <w:t>Login</w:t>
-      </w:r>
-      <w:proofErr w:type="spellEnd"/>
-      <w:r>
-        <w:rPr>
-          <w:rFonts w:ascii="Cambria" w:eastAsia="Cambria" w:hAnsi="Cambria" w:cs="Cambria"/>
-          <w:sz w:val="24"/>
-          <w:szCs w:val="24"/>
-          <w:lang w:val="vi-VN"/>
-        </w:rPr>
-        <w:t>.</w:t>
+        <w:t>+ Login.</w:t>
       </w:r>
     </w:p>
     <w:p>
@@ -4403,7 +3104,7 @@
           <w:sz w:val="24"/>
           <w:szCs w:val="24"/>
         </w:rPr>
-        <w:t>+ Track ride: Tracking rider location real time.</w:t>
+        <w:t>+ Estimate: Location, time, distance and money customer have to pay.</w:t>
       </w:r>
     </w:p>
     <w:p>
@@ -4422,25 +3123,7 @@
           <w:sz w:val="24"/>
           <w:szCs w:val="24"/>
         </w:rPr>
-        <w:t xml:space="preserve">+ Estimate: Location, time, distance and money customer </w:t>
-      </w:r>
-      <w:proofErr w:type="gramStart"/>
-      <w:r>
-        <w:rPr>
-          <w:rFonts w:ascii="Cambria" w:eastAsia="Cambria" w:hAnsi="Cambria" w:cs="Cambria"/>
-          <w:sz w:val="24"/>
-          <w:szCs w:val="24"/>
-        </w:rPr>
-        <w:t>have to</w:t>
-      </w:r>
-      <w:proofErr w:type="gramEnd"/>
-      <w:r>
-        <w:rPr>
-          <w:rFonts w:ascii="Cambria" w:eastAsia="Cambria" w:hAnsi="Cambria" w:cs="Cambria"/>
-          <w:sz w:val="24"/>
-          <w:szCs w:val="24"/>
-        </w:rPr>
-        <w:t xml:space="preserve"> pay.</w:t>
+        <w:t>+ Face detection payment.</w:t>
       </w:r>
     </w:p>
     <w:p>
@@ -4459,7 +3142,7 @@
           <w:sz w:val="24"/>
           <w:szCs w:val="24"/>
         </w:rPr>
-        <w:t>+ Face detection payment.</w:t>
+        <w:t>+ Check driver’s information.</w:t>
       </w:r>
     </w:p>
     <w:p>
@@ -4478,7 +3161,23 @@
           <w:sz w:val="24"/>
           <w:szCs w:val="24"/>
         </w:rPr>
-        <w:t>+ Check driver’s information.</w:t>
+        <w:t xml:space="preserve">+ Cancel </w:t>
+      </w:r>
+      <w:r>
+        <w:rPr>
+          <w:rFonts w:ascii="Cambria" w:eastAsia="Cambria" w:hAnsi="Cambria" w:cs="Cambria"/>
+          <w:sz w:val="24"/>
+          <w:szCs w:val="24"/>
+        </w:rPr>
+        <w:t>booking</w:t>
+      </w:r>
+      <w:r>
+        <w:rPr>
+          <w:rFonts w:ascii="Cambria" w:eastAsia="Cambria" w:hAnsi="Cambria" w:cs="Cambria"/>
+          <w:sz w:val="24"/>
+          <w:szCs w:val="24"/>
+        </w:rPr>
+        <w:t>.</w:t>
       </w:r>
     </w:p>
     <w:p>
@@ -4487,25 +3186,6 @@
         <w:jc w:val="both"/>
         <w:rPr>
           <w:rFonts w:ascii="Cambria" w:eastAsia="Cambria" w:hAnsi="Cambria" w:cs="Cambria"/>
-          <w:sz w:val="24"/>
-          <w:szCs w:val="24"/>
-        </w:rPr>
-      </w:pPr>
-      <w:r>
-        <w:rPr>
-          <w:rFonts w:ascii="Cambria" w:eastAsia="Cambria" w:hAnsi="Cambria" w:cs="Cambria"/>
-          <w:sz w:val="24"/>
-          <w:szCs w:val="24"/>
-        </w:rPr>
-        <w:t>+ Cancel order.</w:t>
-      </w:r>
-    </w:p>
-    <w:p>
-      <w:pPr>
-        <w:ind w:left="1134" w:right="17" w:firstLine="0"/>
-        <w:jc w:val="both"/>
-        <w:rPr>
-          <w:rFonts w:ascii="Cambria" w:eastAsia="Cambria" w:hAnsi="Cambria" w:cs="Cambria"/>
           <w:b/>
           <w:bCs/>
           <w:sz w:val="24"/>
@@ -4523,7 +3203,6 @@
         </w:rPr>
         <w:t xml:space="preserve">6.2 </w:t>
       </w:r>
-      <w:proofErr w:type="spellStart"/>
       <w:r>
         <w:rPr>
           <w:rFonts w:ascii="Cambria" w:eastAsia="Cambria" w:hAnsi="Cambria" w:cs="Cambria"/>
@@ -4533,9 +3212,8 @@
           <w:szCs w:val="24"/>
           <w:lang w:val="vi-VN"/>
         </w:rPr>
-        <w:t>Driver</w:t>
-      </w:r>
-      <w:proofErr w:type="spellEnd"/>
+        <w:t>Driver Application</w:t>
+      </w:r>
       <w:r>
         <w:rPr>
           <w:rFonts w:ascii="Cambria" w:eastAsia="Cambria" w:hAnsi="Cambria" w:cs="Cambria"/>
@@ -4543,12 +3221,108 @@
           <w:bCs/>
           <w:sz w:val="24"/>
           <w:szCs w:val="24"/>
-          <w:lang w:val="vi-VN"/>
+          <w:lang w:val="en-GB"/>
+        </w:rPr>
+        <w:t>:</w:t>
+      </w:r>
+    </w:p>
+    <w:p>
+      <w:pPr>
+        <w:ind w:left="360" w:firstLine="720"/>
+        <w:rPr>
+          <w:rFonts w:ascii="Cambria" w:eastAsia="Cambria" w:hAnsi="Cambria" w:cs="Cambria"/>
+        </w:rPr>
+      </w:pPr>
+      <w:r>
+        <w:rPr>
+          <w:rFonts w:ascii="Cambria" w:eastAsia="Cambria" w:hAnsi="Cambria" w:cs="Cambria"/>
+        </w:rPr>
+        <w:t>+ Login.</w:t>
+      </w:r>
+    </w:p>
+    <w:p>
+      <w:pPr>
+        <w:ind w:left="360" w:firstLine="720"/>
+        <w:rPr>
+          <w:rFonts w:ascii="Cambria" w:eastAsia="Cambria" w:hAnsi="Cambria" w:cs="Cambria"/>
+        </w:rPr>
+      </w:pPr>
+      <w:r>
+        <w:rPr>
+          <w:rFonts w:ascii="Cambria" w:eastAsia="Cambria" w:hAnsi="Cambria" w:cs="Cambria"/>
+        </w:rPr>
+        <w:t>+ Receive customer booking.</w:t>
+      </w:r>
+    </w:p>
+    <w:p>
+      <w:pPr>
+        <w:ind w:left="360" w:firstLine="720"/>
+        <w:rPr>
+          <w:rFonts w:ascii="Cambria" w:eastAsia="Cambria" w:hAnsi="Cambria" w:cs="Cambria"/>
+        </w:rPr>
+      </w:pPr>
+      <w:r>
+        <w:rPr>
+          <w:rFonts w:ascii="Cambria" w:eastAsia="Cambria" w:hAnsi="Cambria" w:cs="Cambria"/>
+        </w:rPr>
+        <w:t>+ Routing for driver.</w:t>
+      </w:r>
+    </w:p>
+    <w:p>
+      <w:pPr>
+        <w:ind w:left="360" w:firstLine="720"/>
+        <w:rPr>
+          <w:rFonts w:ascii="Cambria" w:eastAsia="Cambria" w:hAnsi="Cambria" w:cs="Cambria"/>
+        </w:rPr>
+      </w:pPr>
+      <w:r>
+        <w:rPr>
+          <w:rFonts w:ascii="Cambria" w:eastAsia="Cambria" w:hAnsi="Cambria" w:cs="Cambria"/>
+        </w:rPr>
+        <w:t>+ Target define extra earning (optional).</w:t>
+      </w:r>
+    </w:p>
+    <w:p>
+      <w:pPr>
+        <w:ind w:left="360" w:firstLine="720"/>
+        <w:rPr>
+          <w:rFonts w:ascii="Cambria" w:eastAsia="Cambria" w:hAnsi="Cambria" w:cs="Cambria"/>
+        </w:rPr>
+      </w:pPr>
+      <w:r>
+        <w:rPr>
+          <w:rFonts w:ascii="Cambria" w:eastAsia="Cambria" w:hAnsi="Cambria" w:cs="Cambria"/>
+        </w:rPr>
+        <w:t>+ Cancel</w:t>
+      </w:r>
+      <w:r>
+        <w:rPr>
+          <w:rFonts w:ascii="Cambria" w:eastAsia="Cambria" w:hAnsi="Cambria" w:cs="Cambria"/>
+        </w:rPr>
+        <w:t xml:space="preserve"> waiting</w:t>
+      </w:r>
+      <w:r>
+        <w:rPr>
+          <w:rFonts w:ascii="Cambria" w:eastAsia="Cambria" w:hAnsi="Cambria" w:cs="Cambria"/>
         </w:rPr>
         <w:t xml:space="preserve"> </w:t>
       </w:r>
-      <w:proofErr w:type="spellStart"/>
-      <w:r>
+      <w:r>
+        <w:rPr>
+          <w:rFonts w:ascii="Cambria" w:eastAsia="Cambria" w:hAnsi="Cambria" w:cs="Cambria"/>
+        </w:rPr>
+        <w:t>for order</w:t>
+      </w:r>
+      <w:r>
+        <w:rPr>
+          <w:rFonts w:ascii="Cambria" w:eastAsia="Cambria" w:hAnsi="Cambria" w:cs="Cambria"/>
+        </w:rPr>
+        <w:t>.</w:t>
+      </w:r>
+    </w:p>
+    <w:p>
+      <w:pPr>
+        <w:ind w:left="360" w:firstLine="720"/>
         <w:rPr>
           <w:rFonts w:ascii="Cambria" w:eastAsia="Cambria" w:hAnsi="Cambria" w:cs="Cambria"/>
           <w:b/>
@@ -4557,9 +3331,7 @@
           <w:szCs w:val="24"/>
           <w:lang w:val="vi-VN"/>
         </w:rPr>
-        <w:t>Application</w:t>
-      </w:r>
-      <w:proofErr w:type="spellEnd"/>
+      </w:pPr>
       <w:r>
         <w:rPr>
           <w:rFonts w:ascii="Cambria" w:eastAsia="Cambria" w:hAnsi="Cambria" w:cs="Cambria"/>
@@ -4567,84 +3339,10 @@
           <w:bCs/>
           <w:sz w:val="24"/>
           <w:szCs w:val="24"/>
-          <w:lang w:val="en-GB"/>
-        </w:rPr>
-        <w:t>:</w:t>
-      </w:r>
-    </w:p>
-    <w:p>
-      <w:pPr>
-        <w:ind w:left="360" w:firstLine="720"/>
-        <w:rPr>
-          <w:rFonts w:ascii="Cambria" w:eastAsia="Cambria" w:hAnsi="Cambria" w:cs="Cambria"/>
-        </w:rPr>
-      </w:pPr>
-      <w:r>
-        <w:rPr>
-          <w:rFonts w:ascii="Cambria" w:eastAsia="Cambria" w:hAnsi="Cambria" w:cs="Cambria"/>
-        </w:rPr>
-        <w:t>+ Login.</w:t>
-      </w:r>
-    </w:p>
-    <w:p>
-      <w:pPr>
-        <w:ind w:left="360" w:firstLine="720"/>
-        <w:rPr>
-          <w:rFonts w:ascii="Cambria" w:eastAsia="Cambria" w:hAnsi="Cambria" w:cs="Cambria"/>
-        </w:rPr>
-      </w:pPr>
-      <w:r>
-        <w:rPr>
-          <w:rFonts w:ascii="Cambria" w:eastAsia="Cambria" w:hAnsi="Cambria" w:cs="Cambria"/>
-        </w:rPr>
-        <w:t>+ Receive customer booking.</w:t>
-      </w:r>
-    </w:p>
-    <w:p>
-      <w:pPr>
-        <w:ind w:left="360" w:firstLine="720"/>
-        <w:rPr>
-          <w:rFonts w:ascii="Cambria" w:eastAsia="Cambria" w:hAnsi="Cambria" w:cs="Cambria"/>
-        </w:rPr>
-      </w:pPr>
-      <w:r>
-        <w:rPr>
-          <w:rFonts w:ascii="Cambria" w:eastAsia="Cambria" w:hAnsi="Cambria" w:cs="Cambria"/>
-        </w:rPr>
-        <w:t>+ Routing for driver real time.</w:t>
-      </w:r>
-    </w:p>
-    <w:p>
-      <w:pPr>
-        <w:ind w:left="360" w:firstLine="720"/>
-        <w:rPr>
-          <w:rFonts w:ascii="Cambria" w:eastAsia="Cambria" w:hAnsi="Cambria" w:cs="Cambria"/>
-        </w:rPr>
-      </w:pPr>
-      <w:r>
-        <w:rPr>
-          <w:rFonts w:ascii="Cambria" w:eastAsia="Cambria" w:hAnsi="Cambria" w:cs="Cambria"/>
-        </w:rPr>
-        <w:t>+ Target define extra earning (optional).</w:t>
-      </w:r>
-    </w:p>
-    <w:p>
-      <w:pPr>
-        <w:ind w:left="360" w:firstLine="720"/>
-        <w:rPr>
-          <w:rFonts w:ascii="Cambria" w:eastAsia="Cambria" w:hAnsi="Cambria" w:cs="Cambria"/>
-        </w:rPr>
-      </w:pPr>
-      <w:r>
-        <w:rPr>
-          <w:rFonts w:ascii="Cambria" w:eastAsia="Cambria" w:hAnsi="Cambria" w:cs="Cambria"/>
-        </w:rPr>
-        <w:t>+ Cancel shipping (2 minutes).</w:t>
-      </w:r>
-    </w:p>
-    <w:p>
-      <w:pPr>
-        <w:ind w:left="360" w:firstLine="720"/>
+        </w:rPr>
+        <w:t>6.3</w:t>
+      </w:r>
+      <w:r>
         <w:rPr>
           <w:rFonts w:ascii="Cambria" w:eastAsia="Cambria" w:hAnsi="Cambria" w:cs="Cambria"/>
           <w:b/>
@@ -4653,182 +3351,47 @@
           <w:szCs w:val="24"/>
           <w:lang w:val="vi-VN"/>
         </w:rPr>
-      </w:pPr>
-      <w:r>
-        <w:rPr>
-          <w:rFonts w:ascii="Cambria" w:eastAsia="Cambria" w:hAnsi="Cambria" w:cs="Cambria"/>
-          <w:b/>
-          <w:bCs/>
-          <w:sz w:val="24"/>
-          <w:szCs w:val="24"/>
-        </w:rPr>
-        <w:t>6.3</w:t>
-      </w:r>
-      <w:r>
-        <w:rPr>
-          <w:rFonts w:ascii="Cambria" w:eastAsia="Cambria" w:hAnsi="Cambria" w:cs="Cambria"/>
-          <w:b/>
-          <w:bCs/>
-          <w:sz w:val="24"/>
-          <w:szCs w:val="24"/>
+        <w:t xml:space="preserve"> Web Administration Application</w:t>
+      </w:r>
+    </w:p>
+    <w:p>
+      <w:pPr>
+        <w:ind w:left="360" w:firstLine="720"/>
+        <w:rPr>
+          <w:rFonts w:ascii="Cambria" w:eastAsia="Cambria" w:hAnsi="Cambria" w:cs="Cambria"/>
           <w:lang w:val="vi-VN"/>
         </w:rPr>
-        <w:t xml:space="preserve"> </w:t>
-      </w:r>
-      <w:proofErr w:type="spellStart"/>
-      <w:r>
-        <w:rPr>
-          <w:rFonts w:ascii="Cambria" w:eastAsia="Cambria" w:hAnsi="Cambria" w:cs="Cambria"/>
-          <w:b/>
-          <w:bCs/>
-          <w:sz w:val="24"/>
-          <w:szCs w:val="24"/>
+      </w:pPr>
+      <w:r>
+        <w:rPr>
+          <w:rFonts w:ascii="Cambria" w:eastAsia="Cambria" w:hAnsi="Cambria" w:cs="Cambria"/>
           <w:lang w:val="vi-VN"/>
         </w:rPr>
-        <w:t>Web</w:t>
-      </w:r>
-      <w:proofErr w:type="spellEnd"/>
-      <w:r>
-        <w:rPr>
-          <w:rFonts w:ascii="Cambria" w:eastAsia="Cambria" w:hAnsi="Cambria" w:cs="Cambria"/>
-          <w:b/>
-          <w:bCs/>
-          <w:sz w:val="24"/>
-          <w:szCs w:val="24"/>
-          <w:lang w:val="vi-VN"/>
-        </w:rPr>
-        <w:t xml:space="preserve"> </w:t>
-      </w:r>
-      <w:proofErr w:type="spellStart"/>
-      <w:r>
-        <w:rPr>
-          <w:rFonts w:ascii="Cambria" w:eastAsia="Cambria" w:hAnsi="Cambria" w:cs="Cambria"/>
-          <w:b/>
-          <w:bCs/>
-          <w:sz w:val="24"/>
-          <w:szCs w:val="24"/>
-          <w:lang w:val="vi-VN"/>
-        </w:rPr>
-        <w:t>Administration</w:t>
-      </w:r>
-      <w:proofErr w:type="spellEnd"/>
-      <w:r>
-        <w:rPr>
-          <w:rFonts w:ascii="Cambria" w:eastAsia="Cambria" w:hAnsi="Cambria" w:cs="Cambria"/>
-          <w:b/>
-          <w:bCs/>
-          <w:sz w:val="24"/>
-          <w:szCs w:val="24"/>
-          <w:lang w:val="vi-VN"/>
-        </w:rPr>
-        <w:t xml:space="preserve"> </w:t>
-      </w:r>
-      <w:proofErr w:type="spellStart"/>
-      <w:r>
-        <w:rPr>
-          <w:rFonts w:ascii="Cambria" w:eastAsia="Cambria" w:hAnsi="Cambria" w:cs="Cambria"/>
-          <w:b/>
-          <w:bCs/>
-          <w:sz w:val="24"/>
-          <w:szCs w:val="24"/>
-          <w:lang w:val="vi-VN"/>
-        </w:rPr>
-        <w:t>Application</w:t>
-      </w:r>
-      <w:proofErr w:type="spellEnd"/>
+        <w:t>+ Approve face for payment method.</w:t>
+      </w:r>
     </w:p>
     <w:p>
       <w:pPr>
         <w:ind w:left="360" w:firstLine="720"/>
         <w:rPr>
           <w:rFonts w:ascii="Cambria" w:eastAsia="Cambria" w:hAnsi="Cambria" w:cs="Cambria"/>
-          <w:lang w:val="vi-VN"/>
-        </w:rPr>
-      </w:pPr>
-      <w:r>
-        <w:rPr>
-          <w:rFonts w:ascii="Cambria" w:eastAsia="Cambria" w:hAnsi="Cambria" w:cs="Cambria"/>
-          <w:lang w:val="vi-VN"/>
-        </w:rPr>
-        <w:t xml:space="preserve">+ </w:t>
-      </w:r>
-      <w:proofErr w:type="spellStart"/>
-      <w:r>
-        <w:rPr>
-          <w:rFonts w:ascii="Cambria" w:eastAsia="Cambria" w:hAnsi="Cambria" w:cs="Cambria"/>
-          <w:lang w:val="vi-VN"/>
-        </w:rPr>
-        <w:t>Approve</w:t>
-      </w:r>
-      <w:proofErr w:type="spellEnd"/>
-      <w:r>
-        <w:rPr>
-          <w:rFonts w:ascii="Cambria" w:eastAsia="Cambria" w:hAnsi="Cambria" w:cs="Cambria"/>
-          <w:lang w:val="vi-VN"/>
-        </w:rPr>
-        <w:t xml:space="preserve"> </w:t>
-      </w:r>
-      <w:proofErr w:type="spellStart"/>
-      <w:r>
-        <w:rPr>
-          <w:rFonts w:ascii="Cambria" w:eastAsia="Cambria" w:hAnsi="Cambria" w:cs="Cambria"/>
-          <w:lang w:val="vi-VN"/>
-        </w:rPr>
-        <w:t>face</w:t>
-      </w:r>
-      <w:proofErr w:type="spellEnd"/>
-      <w:r>
-        <w:rPr>
-          <w:rFonts w:ascii="Cambria" w:eastAsia="Cambria" w:hAnsi="Cambria" w:cs="Cambria"/>
-          <w:lang w:val="vi-VN"/>
-        </w:rPr>
-        <w:t xml:space="preserve"> </w:t>
-      </w:r>
-      <w:proofErr w:type="spellStart"/>
-      <w:r>
-        <w:rPr>
-          <w:rFonts w:ascii="Cambria" w:eastAsia="Cambria" w:hAnsi="Cambria" w:cs="Cambria"/>
-          <w:lang w:val="vi-VN"/>
-        </w:rPr>
-        <w:t>for</w:t>
-      </w:r>
-      <w:proofErr w:type="spellEnd"/>
-      <w:r>
-        <w:rPr>
-          <w:rFonts w:ascii="Cambria" w:eastAsia="Cambria" w:hAnsi="Cambria" w:cs="Cambria"/>
-          <w:lang w:val="vi-VN"/>
-        </w:rPr>
-        <w:t xml:space="preserve"> </w:t>
-      </w:r>
-      <w:proofErr w:type="spellStart"/>
-      <w:r>
-        <w:rPr>
-          <w:rFonts w:ascii="Cambria" w:eastAsia="Cambria" w:hAnsi="Cambria" w:cs="Cambria"/>
-          <w:lang w:val="vi-VN"/>
-        </w:rPr>
-        <w:t>payment</w:t>
-      </w:r>
-      <w:proofErr w:type="spellEnd"/>
-      <w:r>
-        <w:rPr>
-          <w:rFonts w:ascii="Cambria" w:eastAsia="Cambria" w:hAnsi="Cambria" w:cs="Cambria"/>
-          <w:lang w:val="vi-VN"/>
-        </w:rPr>
-        <w:t xml:space="preserve"> </w:t>
-      </w:r>
-      <w:proofErr w:type="spellStart"/>
-      <w:r>
-        <w:rPr>
-          <w:rFonts w:ascii="Cambria" w:eastAsia="Cambria" w:hAnsi="Cambria" w:cs="Cambria"/>
-          <w:lang w:val="vi-VN"/>
-        </w:rPr>
-        <w:t>method</w:t>
-      </w:r>
-      <w:proofErr w:type="spellEnd"/>
-      <w:r>
-        <w:rPr>
-          <w:rFonts w:ascii="Cambria" w:eastAsia="Cambria" w:hAnsi="Cambria" w:cs="Cambria"/>
-          <w:lang w:val="vi-VN"/>
+        </w:rPr>
+      </w:pPr>
+      <w:r>
+        <w:rPr>
+          <w:rFonts w:ascii="Cambria" w:eastAsia="Cambria" w:hAnsi="Cambria" w:cs="Cambria"/>
+        </w:rPr>
+        <w:t>+ Report</w:t>
+      </w:r>
+      <w:r>
+        <w:rPr>
+          <w:rFonts w:ascii="Cambria" w:eastAsia="Cambria" w:hAnsi="Cambria" w:cs="Cambria"/>
+        </w:rPr>
+        <w:t>s</w:t>
+      </w:r>
+      <w:r>
+        <w:rPr>
+          <w:rFonts w:ascii="Cambria" w:eastAsia="Cambria" w:hAnsi="Cambria" w:cs="Cambria"/>
         </w:rPr>
         <w:t>.</w:t>
       </w:r>
@@ -4844,7 +3407,7 @@
         <w:rPr>
           <w:rFonts w:ascii="Cambria" w:eastAsia="Cambria" w:hAnsi="Cambria" w:cs="Cambria"/>
         </w:rPr>
-        <w:t>+ Report revenue.</w:t>
+        <w:t>+ Driver and User manager.</w:t>
       </w:r>
     </w:p>
     <w:p>
@@ -4858,7 +3421,7 @@
         <w:rPr>
           <w:rFonts w:ascii="Cambria" w:eastAsia="Cambria" w:hAnsi="Cambria" w:cs="Cambria"/>
         </w:rPr>
-        <w:t>+ Driver and User manager.</w:t>
+        <w:t>+ Orders manager.</w:t>
       </w:r>
     </w:p>
     <w:p>
@@ -4872,8 +3435,10 @@
         <w:rPr>
           <w:rFonts w:ascii="Cambria" w:eastAsia="Cambria" w:hAnsi="Cambria" w:cs="Cambria"/>
         </w:rPr>
-        <w:t>+ Orders manager.</w:t>
-      </w:r>
+        <w:t>+ Store manager.</w:t>
+      </w:r>
+      <w:bookmarkStart w:id="5" w:name="_GoBack"/>
+      <w:bookmarkEnd w:id="5"/>
     </w:p>
     <w:p>
       <w:pPr>
@@ -4925,7 +3490,7 @@
     </w:p>
     <w:p>
       <w:pPr>
-        <w:pStyle w:val="u2"/>
+        <w:pStyle w:val="Heading2"/>
         <w:numPr>
           <w:ilvl w:val="0"/>
           <w:numId w:val="9"/>
@@ -5414,6 +3979,7 @@
               </w:rPr>
               <w:t>Nguy</w:t>
             </w:r>
+            <w:proofErr w:type="spellEnd"/>
             <w:r>
               <w:rPr>
                 <w:rFonts w:ascii="Cambria" w:eastAsia="Cambria" w:hAnsi="Cambria" w:cs="Cambria"/>
@@ -5421,29 +3987,8 @@
                 <w:szCs w:val="24"/>
                 <w:lang w:val="vi-VN"/>
               </w:rPr>
-              <w:t>ễn</w:t>
+              <w:t>ễn Văn Hiếu</w:t>
             </w:r>
-            <w:proofErr w:type="spellEnd"/>
-            <w:r>
-              <w:rPr>
-                <w:rFonts w:ascii="Cambria" w:eastAsia="Cambria" w:hAnsi="Cambria" w:cs="Cambria"/>
-                <w:sz w:val="24"/>
-                <w:szCs w:val="24"/>
-                <w:lang w:val="vi-VN"/>
-              </w:rPr>
-              <w:t xml:space="preserve"> Văn </w:t>
-            </w:r>
-            <w:proofErr w:type="spellStart"/>
-            <w:r>
-              <w:rPr>
-                <w:rFonts w:ascii="Cambria" w:eastAsia="Cambria" w:hAnsi="Cambria" w:cs="Cambria"/>
-                <w:sz w:val="24"/>
-                <w:szCs w:val="24"/>
-                <w:lang w:val="vi-VN"/>
-              </w:rPr>
-              <w:t>Hiếu</w:t>
-            </w:r>
-            <w:proofErr w:type="spellEnd"/>
           </w:p>
         </w:tc>
         <w:tc>
@@ -5618,39 +4163,8 @@
                 <w:szCs w:val="24"/>
                 <w:lang w:val="vi-VN"/>
               </w:rPr>
-              <w:t xml:space="preserve">Đinh </w:t>
+              <w:t>Đinh Phú Thắng</w:t>
             </w:r>
-            <w:proofErr w:type="spellStart"/>
-            <w:r>
-              <w:rPr>
-                <w:rFonts w:ascii="Cambria" w:eastAsia="Cambria" w:hAnsi="Cambria" w:cs="Cambria"/>
-                <w:sz w:val="24"/>
-                <w:szCs w:val="24"/>
-                <w:lang w:val="vi-VN"/>
-              </w:rPr>
-              <w:t>Phú</w:t>
-            </w:r>
-            <w:proofErr w:type="spellEnd"/>
-            <w:r>
-              <w:rPr>
-                <w:rFonts w:ascii="Cambria" w:eastAsia="Cambria" w:hAnsi="Cambria" w:cs="Cambria"/>
-                <w:sz w:val="24"/>
-                <w:szCs w:val="24"/>
-                <w:lang w:val="vi-VN"/>
-              </w:rPr>
-              <w:t xml:space="preserve"> </w:t>
-            </w:r>
-            <w:proofErr w:type="spellStart"/>
-            <w:r>
-              <w:rPr>
-                <w:rFonts w:ascii="Cambria" w:eastAsia="Cambria" w:hAnsi="Cambria" w:cs="Cambria"/>
-                <w:sz w:val="24"/>
-                <w:szCs w:val="24"/>
-                <w:lang w:val="vi-VN"/>
-              </w:rPr>
-              <w:t>Thắng</w:t>
-            </w:r>
-            <w:proofErr w:type="spellEnd"/>
           </w:p>
         </w:tc>
         <w:tc>
@@ -6034,27 +4548,7 @@
                 <w:szCs w:val="24"/>
                 <w:lang w:val="vi-VN"/>
               </w:rPr>
-              <w:t xml:space="preserve"> </w:t>
-            </w:r>
-            <w:proofErr w:type="spellStart"/>
-            <w:r>
-              <w:rPr>
-                <w:rFonts w:ascii="Cambria" w:eastAsia="Cambria" w:hAnsi="Cambria" w:cs="Cambria"/>
-                <w:sz w:val="24"/>
-                <w:szCs w:val="24"/>
-                <w:lang w:val="vi-VN"/>
-              </w:rPr>
-              <w:t>Hữu</w:t>
-            </w:r>
-            <w:proofErr w:type="spellEnd"/>
-            <w:r>
-              <w:rPr>
-                <w:rFonts w:ascii="Cambria" w:eastAsia="Cambria" w:hAnsi="Cambria" w:cs="Cambria"/>
-                <w:sz w:val="24"/>
-                <w:szCs w:val="24"/>
-                <w:lang w:val="vi-VN"/>
-              </w:rPr>
-              <w:t xml:space="preserve"> Lâm</w:t>
+              <w:t xml:space="preserve"> Hữu Lâm</w:t>
             </w:r>
           </w:p>
         </w:tc>
@@ -6173,15 +4667,7 @@
           <w:sz w:val="24"/>
           <w:szCs w:val="24"/>
         </w:rPr>
-        <w:t xml:space="preserve">Table 1: Roles and </w:t>
-      </w:r>
-      <w:r>
-        <w:rPr>
-          <w:rFonts w:ascii="Cambria" w:eastAsia="Cambria" w:hAnsi="Cambria" w:cs="Cambria"/>
-          <w:sz w:val="24"/>
-          <w:szCs w:val="24"/>
-        </w:rPr>
-        <w:t>Responsibilities</w:t>
+        <w:t>Table 1: Roles and Responsibilities</w:t>
       </w:r>
     </w:p>
     <w:p>
@@ -6207,7 +4693,6 @@
       </w:pPr>
     </w:p>
     <w:bookmarkEnd w:id="0"/>
-    <w:bookmarkEnd w:id="1"/>
     <w:p>
       <w:pPr>
         <w:rPr>
@@ -6279,7 +4764,7 @@
         </w:tcPr>
         <w:p>
           <w:pPr>
-            <w:pStyle w:val="utrang"/>
+            <w:pStyle w:val="Header"/>
             <w:ind w:left="-115"/>
           </w:pPr>
         </w:p>
@@ -6290,7 +4775,7 @@
         </w:tcPr>
         <w:p>
           <w:pPr>
-            <w:pStyle w:val="utrang"/>
+            <w:pStyle w:val="Header"/>
             <w:jc w:val="center"/>
           </w:pPr>
         </w:p>
@@ -6301,7 +4786,7 @@
         </w:tcPr>
         <w:p>
           <w:pPr>
-            <w:pStyle w:val="utrang"/>
+            <w:pStyle w:val="Header"/>
             <w:ind w:right="-115"/>
             <w:jc w:val="right"/>
           </w:pPr>
@@ -6311,7 +4796,7 @@
   </w:tbl>
   <w:p>
     <w:pPr>
-      <w:pStyle w:val="Chntrang"/>
+      <w:pStyle w:val="Footer"/>
     </w:pPr>
   </w:p>
 </w:ftr>
@@ -6369,7 +4854,7 @@
         </w:tcPr>
         <w:p>
           <w:pPr>
-            <w:pStyle w:val="utrang"/>
+            <w:pStyle w:val="Header"/>
             <w:ind w:left="-115"/>
           </w:pPr>
         </w:p>
@@ -6380,7 +4865,7 @@
         </w:tcPr>
         <w:p>
           <w:pPr>
-            <w:pStyle w:val="utrang"/>
+            <w:pStyle w:val="Header"/>
             <w:jc w:val="center"/>
           </w:pPr>
         </w:p>
@@ -6391,7 +4876,7 @@
         </w:tcPr>
         <w:p>
           <w:pPr>
-            <w:pStyle w:val="utrang"/>
+            <w:pStyle w:val="Header"/>
             <w:ind w:right="-115"/>
             <w:jc w:val="right"/>
           </w:pPr>
@@ -6401,7 +4886,7 @@
   </w:tbl>
   <w:p>
     <w:pPr>
-      <w:pStyle w:val="utrang"/>
+      <w:pStyle w:val="Header"/>
     </w:pPr>
   </w:p>
 </w:hdr>
@@ -8922,7 +7407,7 @@
     </w:rPrDefault>
     <w:pPrDefault/>
   </w:docDefaults>
-  <w:latentStyles w:defLockedState="0" w:defUIPriority="99" w:defSemiHidden="0" w:defUnhideWhenUsed="0" w:defQFormat="0" w:count="375">
+  <w:latentStyles w:defLockedState="0" w:defUIPriority="99" w:defSemiHidden="0" w:defUnhideWhenUsed="0" w:defQFormat="0" w:count="376">
     <w:lsdException w:name="Normal" w:uiPriority="0" w:qFormat="1"/>
     <w:lsdException w:name="heading 1" w:uiPriority="9" w:qFormat="1"/>
     <w:lsdException w:name="heading 2" w:semiHidden="1" w:uiPriority="9" w:unhideWhenUsed="1" w:qFormat="1"/>
@@ -9028,7 +7513,6 @@
     <w:lsdException w:name="HTML Sample" w:semiHidden="1" w:unhideWhenUsed="1"/>
     <w:lsdException w:name="HTML Typewriter" w:semiHidden="1" w:unhideWhenUsed="1"/>
     <w:lsdException w:name="HTML Variable" w:semiHidden="1" w:unhideWhenUsed="1"/>
-    <w:lsdException w:name="Normal Table" w:semiHidden="1" w:unhideWhenUsed="1"/>
     <w:lsdException w:name="annotation subject" w:semiHidden="1" w:unhideWhenUsed="1"/>
     <w:lsdException w:name="No List" w:semiHidden="1" w:unhideWhenUsed="1"/>
     <w:lsdException w:name="Outline List 1" w:semiHidden="1" w:unhideWhenUsed="1"/>
@@ -9075,10 +7559,8 @@
     <w:lsdException w:name="Table Subtle 2" w:semiHidden="1" w:unhideWhenUsed="1"/>
     <w:lsdException w:name="Table Web 1" w:semiHidden="1" w:unhideWhenUsed="1"/>
     <w:lsdException w:name="Table Web 2" w:semiHidden="1" w:unhideWhenUsed="1"/>
-    <w:lsdException w:name="Table Web 3" w:semiHidden="1" w:unhideWhenUsed="1"/>
     <w:lsdException w:name="Balloon Text" w:semiHidden="1" w:unhideWhenUsed="1"/>
     <w:lsdException w:name="Table Grid" w:uiPriority="59"/>
-    <w:lsdException w:name="Table Theme" w:semiHidden="1" w:unhideWhenUsed="1"/>
     <w:lsdException w:name="Placeholder Text" w:semiHidden="1"/>
     <w:lsdException w:name="No Spacing" w:uiPriority="1" w:qFormat="1"/>
     <w:lsdException w:name="Light Shading" w:uiPriority="60"/>
@@ -9298,8 +7780,9 @@
     <w:lsdException w:name="Smart Hyperlink" w:semiHidden="1" w:unhideWhenUsed="1"/>
     <w:lsdException w:name="Hashtag" w:semiHidden="1" w:unhideWhenUsed="1"/>
     <w:lsdException w:name="Unresolved Mention" w:semiHidden="1" w:unhideWhenUsed="1"/>
+    <w:lsdException w:name="Smart Link" w:semiHidden="1" w:unhideWhenUsed="1"/>
   </w:latentStyles>
-  <w:style w:type="paragraph" w:default="1" w:styleId="Binhthng">
+  <w:style w:type="paragraph" w:default="1" w:styleId="Normal">
     <w:name w:val="Normal"/>
     <w:rsid w:val="00787492"/>
     <w:pPr>
@@ -9313,12 +7796,12 @@
       <w:lang w:eastAsia="ja-JP"/>
     </w:rPr>
   </w:style>
-  <w:style w:type="paragraph" w:styleId="u1">
+  <w:style w:type="paragraph" w:styleId="Heading1">
     <w:name w:val="heading 1"/>
     <w:aliases w:val="Heading"/>
-    <w:basedOn w:val="Binhthng"/>
-    <w:next w:val="Binhthng"/>
-    <w:link w:val="u1Char"/>
+    <w:basedOn w:val="Normal"/>
+    <w:next w:val="Normal"/>
+    <w:link w:val="Heading1Char"/>
     <w:uiPriority w:val="9"/>
     <w:qFormat/>
     <w:rsid w:val="00787492"/>
@@ -9336,10 +7819,10 @@
       <w:szCs w:val="32"/>
     </w:rPr>
   </w:style>
-  <w:style w:type="paragraph" w:styleId="u2">
+  <w:style w:type="paragraph" w:styleId="Heading2">
     <w:name w:val="heading 2"/>
-    <w:basedOn w:val="Binhthng"/>
-    <w:link w:val="u2Char"/>
+    <w:basedOn w:val="Normal"/>
+    <w:link w:val="Heading2Char"/>
     <w:uiPriority w:val="9"/>
     <w:unhideWhenUsed/>
     <w:qFormat/>
@@ -9358,11 +7841,11 @@
       <w:szCs w:val="26"/>
     </w:rPr>
   </w:style>
-  <w:style w:type="paragraph" w:styleId="u3">
+  <w:style w:type="paragraph" w:styleId="Heading3">
     <w:name w:val="heading 3"/>
-    <w:basedOn w:val="Binhthng"/>
-    <w:next w:val="Binhthng"/>
-    <w:link w:val="u3Char"/>
+    <w:basedOn w:val="Normal"/>
+    <w:next w:val="Normal"/>
+    <w:link w:val="Heading3Char"/>
     <w:uiPriority w:val="9"/>
     <w:unhideWhenUsed/>
     <w:qFormat/>
@@ -9380,13 +7863,13 @@
       <w:szCs w:val="24"/>
     </w:rPr>
   </w:style>
-  <w:style w:type="character" w:default="1" w:styleId="Phngmcinhcuaoanvn">
+  <w:style w:type="character" w:default="1" w:styleId="DefaultParagraphFont">
     <w:name w:val="Default Paragraph Font"/>
     <w:uiPriority w:val="1"/>
     <w:semiHidden/>
     <w:unhideWhenUsed/>
   </w:style>
-  <w:style w:type="table" w:default="1" w:styleId="BangThngthng">
+  <w:style w:type="table" w:default="1" w:styleId="TableNormal">
     <w:name w:val="Normal Table"/>
     <w:uiPriority w:val="99"/>
     <w:semiHidden/>
@@ -9401,17 +7884,17 @@
       </w:tblCellMar>
     </w:tblPr>
   </w:style>
-  <w:style w:type="numbering" w:default="1" w:styleId="Khngco">
+  <w:style w:type="numbering" w:default="1" w:styleId="NoList">
     <w:name w:val="No List"/>
     <w:uiPriority w:val="99"/>
     <w:semiHidden/>
     <w:unhideWhenUsed/>
   </w:style>
-  <w:style w:type="character" w:customStyle="1" w:styleId="u1Char">
-    <w:name w:val="Đầu đề 1 Char"/>
+  <w:style w:type="character" w:customStyle="1" w:styleId="Heading1Char">
+    <w:name w:val="Heading 1 Char"/>
     <w:aliases w:val="Heading Char"/>
-    <w:basedOn w:val="Phngmcinhcuaoanvn"/>
-    <w:link w:val="u1"/>
+    <w:basedOn w:val="DefaultParagraphFont"/>
+    <w:link w:val="Heading1"/>
     <w:uiPriority w:val="9"/>
     <w:rsid w:val="00787492"/>
     <w:rPr>
@@ -9423,10 +7906,10 @@
       <w:lang w:eastAsia="ja-JP"/>
     </w:rPr>
   </w:style>
-  <w:style w:type="character" w:customStyle="1" w:styleId="u2Char">
-    <w:name w:val="Đầu đề 2 Char"/>
-    <w:basedOn w:val="Phngmcinhcuaoanvn"/>
-    <w:link w:val="u2"/>
+  <w:style w:type="character" w:customStyle="1" w:styleId="Heading2Char">
+    <w:name w:val="Heading 2 Char"/>
+    <w:basedOn w:val="DefaultParagraphFont"/>
+    <w:link w:val="Heading2"/>
     <w:uiPriority w:val="9"/>
     <w:rsid w:val="00787492"/>
     <w:rPr>
@@ -9438,10 +7921,10 @@
       <w:lang w:eastAsia="ja-JP"/>
     </w:rPr>
   </w:style>
-  <w:style w:type="character" w:customStyle="1" w:styleId="u3Char">
-    <w:name w:val="Đầu đề 3 Char"/>
-    <w:basedOn w:val="Phngmcinhcuaoanvn"/>
-    <w:link w:val="u3"/>
+  <w:style w:type="character" w:customStyle="1" w:styleId="Heading3Char">
+    <w:name w:val="Heading 3 Char"/>
+    <w:basedOn w:val="DefaultParagraphFont"/>
+    <w:link w:val="Heading3"/>
     <w:uiPriority w:val="9"/>
     <w:rsid w:val="00787492"/>
     <w:rPr>
@@ -9450,10 +7933,10 @@
       <w:lang w:eastAsia="ja-JP"/>
     </w:rPr>
   </w:style>
-  <w:style w:type="paragraph" w:styleId="oancuaDanhsach">
+  <w:style w:type="paragraph" w:styleId="ListParagraph">
     <w:name w:val="List Paragraph"/>
-    <w:basedOn w:val="Binhthng"/>
-    <w:link w:val="oancuaDanhsachChar"/>
+    <w:basedOn w:val="Normal"/>
+    <w:link w:val="ListParagraphChar"/>
     <w:uiPriority w:val="34"/>
     <w:qFormat/>
     <w:rsid w:val="00787492"/>
@@ -9462,9 +7945,9 @@
       <w:contextualSpacing/>
     </w:pPr>
   </w:style>
-  <w:style w:type="character" w:customStyle="1" w:styleId="oancuaDanhsachChar">
-    <w:name w:val="Đoạn của Danh sách Char"/>
-    <w:link w:val="oancuaDanhsach"/>
+  <w:style w:type="character" w:customStyle="1" w:styleId="ListParagraphChar">
+    <w:name w:val="List Paragraph Char"/>
+    <w:link w:val="ListParagraph"/>
     <w:uiPriority w:val="34"/>
     <w:qFormat/>
     <w:locked/>
@@ -9476,7 +7959,7 @@
       <w:lang w:eastAsia="ja-JP"/>
     </w:rPr>
   </w:style>
-  <w:style w:type="paragraph" w:styleId="KhngDncch">
+  <w:style w:type="paragraph" w:styleId="NoSpacing">
     <w:name w:val="No Spacing"/>
     <w:uiPriority w:val="1"/>
     <w:qFormat/>
@@ -9492,9 +7975,9 @@
       <w:lang w:eastAsia="ja-JP"/>
     </w:rPr>
   </w:style>
-  <w:style w:type="table" w:styleId="LiBang">
+  <w:style w:type="table" w:styleId="TableGrid">
     <w:name w:val="Table Grid"/>
-    <w:basedOn w:val="BangThngthng"/>
+    <w:basedOn w:val="TableNormal"/>
     <w:uiPriority w:val="59"/>
     <w:rsid w:val="00FB4123"/>
     <w:tblPr>
@@ -9508,16 +7991,16 @@
       </w:tblBorders>
     </w:tblPr>
   </w:style>
-  <w:style w:type="character" w:customStyle="1" w:styleId="utrangChar">
-    <w:name w:val="Đầu trang Char"/>
-    <w:basedOn w:val="Phngmcinhcuaoanvn"/>
-    <w:link w:val="utrang"/>
+  <w:style w:type="character" w:customStyle="1" w:styleId="HeaderChar">
+    <w:name w:val="Header Char"/>
+    <w:basedOn w:val="DefaultParagraphFont"/>
+    <w:link w:val="Header"/>
     <w:uiPriority w:val="99"/>
   </w:style>
-  <w:style w:type="paragraph" w:styleId="utrang">
+  <w:style w:type="paragraph" w:styleId="Header">
     <w:name w:val="header"/>
-    <w:basedOn w:val="Binhthng"/>
-    <w:link w:val="utrangChar"/>
+    <w:basedOn w:val="Normal"/>
+    <w:link w:val="HeaderChar"/>
     <w:uiPriority w:val="99"/>
     <w:unhideWhenUsed/>
     <w:pPr>
@@ -9528,16 +8011,16 @@
       <w:spacing w:after="0" w:line="240" w:lineRule="auto"/>
     </w:pPr>
   </w:style>
-  <w:style w:type="character" w:customStyle="1" w:styleId="ChntrangChar">
-    <w:name w:val="Chân trang Char"/>
-    <w:basedOn w:val="Phngmcinhcuaoanvn"/>
-    <w:link w:val="Chntrang"/>
+  <w:style w:type="character" w:customStyle="1" w:styleId="FooterChar">
+    <w:name w:val="Footer Char"/>
+    <w:basedOn w:val="DefaultParagraphFont"/>
+    <w:link w:val="Footer"/>
     <w:uiPriority w:val="99"/>
   </w:style>
-  <w:style w:type="paragraph" w:styleId="Chntrang">
+  <w:style w:type="paragraph" w:styleId="Footer">
     <w:name w:val="footer"/>
-    <w:basedOn w:val="Binhthng"/>
-    <w:link w:val="ChntrangChar"/>
+    <w:basedOn w:val="Normal"/>
+    <w:link w:val="FooterChar"/>
     <w:uiPriority w:val="99"/>
     <w:unhideWhenUsed/>
     <w:pPr>
@@ -9548,9 +8031,9 @@
       <w:spacing w:after="0" w:line="240" w:lineRule="auto"/>
     </w:pPr>
   </w:style>
-  <w:style w:type="character" w:styleId="ThamchiuCcchu">
+  <w:style w:type="character" w:styleId="FootnoteReference">
     <w:name w:val="footnote reference"/>
-    <w:basedOn w:val="Phngmcinhcuaoanvn"/>
+    <w:basedOn w:val="DefaultParagraphFont"/>
     <w:uiPriority w:val="99"/>
     <w:semiHidden/>
     <w:unhideWhenUsed/>
@@ -9558,9 +8041,9 @@
       <w:vertAlign w:val="superscript"/>
     </w:rPr>
   </w:style>
-  <w:style w:type="table" w:styleId="BangLi4-Nhnmanh3">
+  <w:style w:type="table" w:styleId="GridTable4-Accent3">
     <w:name w:val="Grid Table 4 Accent 3"/>
-    <w:basedOn w:val="BangThngthng"/>
+    <w:basedOn w:val="TableNormal"/>
     <w:uiPriority w:val="49"/>
     <w:tblPr>
       <w:tblStyleRowBandSize w:val="1"/>
@@ -9630,18 +8113,18 @@
       </w:tcPr>
     </w:tblStylePr>
   </w:style>
-  <w:style w:type="character" w:styleId="SDong">
+  <w:style w:type="character" w:styleId="LineNumber">
     <w:name w:val="line number"/>
-    <w:basedOn w:val="Phngmcinhcuaoanvn"/>
+    <w:basedOn w:val="DefaultParagraphFont"/>
     <w:uiPriority w:val="99"/>
     <w:semiHidden/>
     <w:unhideWhenUsed/>
     <w:rsid w:val="00DF3134"/>
   </w:style>
-  <w:style w:type="paragraph" w:styleId="uMucluc">
+  <w:style w:type="paragraph" w:styleId="TOCHeading">
     <w:name w:val="TOC Heading"/>
-    <w:basedOn w:val="u1"/>
-    <w:next w:val="Binhthng"/>
+    <w:basedOn w:val="Heading1"/>
+    <w:next w:val="Normal"/>
     <w:uiPriority w:val="39"/>
     <w:unhideWhenUsed/>
     <w:qFormat/>
@@ -9658,10 +8141,10 @@
       <w:lang w:val="vi-VN" w:eastAsia="vi-VN"/>
     </w:rPr>
   </w:style>
-  <w:style w:type="paragraph" w:styleId="Mucluc1">
+  <w:style w:type="paragraph" w:styleId="TOC1">
     <w:name w:val="toc 1"/>
-    <w:basedOn w:val="Binhthng"/>
-    <w:next w:val="Binhthng"/>
+    <w:basedOn w:val="Normal"/>
+    <w:next w:val="Normal"/>
     <w:autoRedefine/>
     <w:uiPriority w:val="39"/>
     <w:unhideWhenUsed/>
@@ -9670,10 +8153,10 @@
       <w:spacing w:after="100"/>
     </w:pPr>
   </w:style>
-  <w:style w:type="paragraph" w:styleId="Mucluc2">
+  <w:style w:type="paragraph" w:styleId="TOC2">
     <w:name w:val="toc 2"/>
-    <w:basedOn w:val="Binhthng"/>
-    <w:next w:val="Binhthng"/>
+    <w:basedOn w:val="Normal"/>
+    <w:next w:val="Normal"/>
     <w:autoRedefine/>
     <w:uiPriority w:val="39"/>
     <w:unhideWhenUsed/>
@@ -9683,10 +8166,10 @@
       <w:ind w:left="220"/>
     </w:pPr>
   </w:style>
-  <w:style w:type="paragraph" w:styleId="Mucluc3">
+  <w:style w:type="paragraph" w:styleId="TOC3">
     <w:name w:val="toc 3"/>
-    <w:basedOn w:val="Binhthng"/>
-    <w:next w:val="Binhthng"/>
+    <w:basedOn w:val="Normal"/>
+    <w:next w:val="Normal"/>
     <w:autoRedefine/>
     <w:uiPriority w:val="39"/>
     <w:unhideWhenUsed/>
@@ -9696,15 +8179,46 @@
       <w:ind w:left="440"/>
     </w:pPr>
   </w:style>
-  <w:style w:type="character" w:styleId="Siuktni">
+  <w:style w:type="character" w:styleId="Hyperlink">
     <w:name w:val="Hyperlink"/>
-    <w:basedOn w:val="Phngmcinhcuaoanvn"/>
+    <w:basedOn w:val="DefaultParagraphFont"/>
     <w:uiPriority w:val="99"/>
     <w:unhideWhenUsed/>
     <w:rsid w:val="005207C2"/>
     <w:rPr>
       <w:color w:val="0563C1" w:themeColor="hyperlink"/>
       <w:u w:val="single"/>
+    </w:rPr>
+  </w:style>
+  <w:style w:type="paragraph" w:styleId="BalloonText">
+    <w:name w:val="Balloon Text"/>
+    <w:basedOn w:val="Normal"/>
+    <w:link w:val="BalloonTextChar"/>
+    <w:uiPriority w:val="99"/>
+    <w:semiHidden/>
+    <w:unhideWhenUsed/>
+    <w:rsid w:val="00CE4C33"/>
+    <w:pPr>
+      <w:spacing w:before="0" w:after="0" w:line="240" w:lineRule="auto"/>
+    </w:pPr>
+    <w:rPr>
+      <w:rFonts w:ascii="Times New Roman" w:hAnsi="Times New Roman" w:cs="Times New Roman"/>
+      <w:sz w:val="18"/>
+      <w:szCs w:val="18"/>
+    </w:rPr>
+  </w:style>
+  <w:style w:type="character" w:customStyle="1" w:styleId="BalloonTextChar">
+    <w:name w:val="Balloon Text Char"/>
+    <w:basedOn w:val="DefaultParagraphFont"/>
+    <w:link w:val="BalloonText"/>
+    <w:uiPriority w:val="99"/>
+    <w:semiHidden/>
+    <w:rsid w:val="00CE4C33"/>
+    <w:rPr>
+      <w:rFonts w:ascii="Times New Roman" w:eastAsia="Arial" w:hAnsi="Times New Roman" w:cs="Times New Roman"/>
+      <w:sz w:val="18"/>
+      <w:szCs w:val="18"/>
+      <w:lang w:eastAsia="ja-JP"/>
     </w:rPr>
   </w:style>
 </w:styles>
@@ -10010,7 +8524,7 @@
 </file>
 
 <file path=customXml/itemProps1.xml><?xml version="1.0" encoding="utf-8"?>
-<ds:datastoreItem xmlns:ds="http://schemas.openxmlformats.org/officeDocument/2006/customXml" ds:itemID="{D738CDEC-48DD-40BB-BC2B-85344EB424E0}">
+<ds:datastoreItem xmlns:ds="http://schemas.openxmlformats.org/officeDocument/2006/customXml" ds:itemID="{442E7F30-E0C4-614A-949C-82A4454917D9}">
   <ds:schemaRefs>
     <ds:schemaRef ds:uri="http://schemas.openxmlformats.org/officeDocument/2006/bibliography"/>
   </ds:schemaRefs>

</xml_diff>